<commit_message>
Work on data preparation - notebook and report
</commit_message>
<xml_diff>
--- a/01 - CA Report 2 - Organic Farming in Ireland.docx
+++ b/01 - CA Report 2 - Organic Farming in Ireland.docx
@@ -404,7 +404,19 @@
         <w:rPr>
           <w:lang w:val="en-GB"/>
         </w:rPr>
-        <w:t>Wijaya. 2021</w:t>
+        <w:t>Holt</w:t>
+      </w:r>
+      <w:r>
+        <w:rPr>
+          <w:lang w:val="en-GB"/>
+        </w:rPr>
+        <w:t>. 202</w:t>
+      </w:r>
+      <w:r>
+        <w:rPr>
+          <w:lang w:val="en-GB"/>
+        </w:rPr>
+        <w:t>2</w:t>
       </w:r>
       <w:r>
         <w:t>).</w:t>
@@ -465,40 +477,103 @@
       <w:r>
         <w:t xml:space="preserve">Figure </w:t>
       </w:r>
-      <w:r>
-        <w:fldChar w:fldCharType="begin"/>
-      </w:r>
-      <w:r>
-        <w:instrText xml:space="preserve"> SEQ Figure \* ARABIC </w:instrText>
-      </w:r>
-      <w:r>
-        <w:fldChar w:fldCharType="separate"/>
-      </w:r>
+      <w:fldSimple w:instr=" SEQ Figure \* ARABIC ">
+        <w:r>
+          <w:rPr>
+            <w:noProof/>
+          </w:rPr>
+          <w:t>1</w:t>
+        </w:r>
+      </w:fldSimple>
+      <w:r>
+        <w:t xml:space="preserve"> - Wijaya 2021</w:t>
+      </w:r>
+    </w:p>
+    <w:p>
+      <w:pPr>
+        <w:ind w:left="426"/>
+      </w:pPr>
       <w:r>
         <w:rPr>
-          <w:noProof/>
+          <w:highlight w:val="yellow"/>
         </w:rPr>
-        <w:t>1</w:t>
-      </w:r>
-      <w:r>
-        <w:rPr>
-          <w:noProof/>
-        </w:rPr>
-        <w:fldChar w:fldCharType="end"/>
-      </w:r>
-      <w:r>
-        <w:t xml:space="preserve"> - Wijaya 2021</w:t>
+        <w:t>Appendix 1</w:t>
+      </w:r>
+      <w:r>
+        <w:t xml:space="preserve"> includes the authors plan to incorporate the CRISP-DM methodology to the </w:t>
+      </w:r>
+      <w:r>
+        <w:t xml:space="preserve">deliverable sections of this report.  </w:t>
       </w:r>
     </w:p>
     <w:p>
       <w:pPr>
         <w:ind w:left="426"/>
       </w:pPr>
-      <w:r>
-        <w:t xml:space="preserve">Appendix 1 includes the authors plan to incorporate the CRISP-DM methodology to the </w:t>
-      </w:r>
-      <w:r>
-        <w:t xml:space="preserve">deliverable sections of this report.  </w:t>
+    </w:p>
+    <w:p>
+      <w:pPr>
+        <w:pStyle w:val="ListParagraph"/>
+        <w:ind w:left="426"/>
+      </w:pPr>
+      <w:r>
+        <w:t>Analysis of the dataset will be carried out in three phases namely:</w:t>
+      </w:r>
+    </w:p>
+    <w:p>
+      <w:pPr>
+        <w:pStyle w:val="ListParagraph"/>
+        <w:numPr>
+          <w:ilvl w:val="0"/>
+          <w:numId w:val="25"/>
+        </w:numPr>
+        <w:tabs>
+          <w:tab w:val="left" w:pos="851"/>
+        </w:tabs>
+        <w:ind w:left="1134"/>
+      </w:pPr>
+      <w:r>
+        <w:t xml:space="preserve">Exploratory Data Analysis, </w:t>
+      </w:r>
+    </w:p>
+    <w:p>
+      <w:pPr>
+        <w:pStyle w:val="ListParagraph"/>
+        <w:numPr>
+          <w:ilvl w:val="0"/>
+          <w:numId w:val="25"/>
+        </w:numPr>
+        <w:tabs>
+          <w:tab w:val="left" w:pos="851"/>
+        </w:tabs>
+        <w:ind w:left="1134"/>
+      </w:pPr>
+      <w:r>
+        <w:t>Statistical Analysis,</w:t>
+      </w:r>
+    </w:p>
+    <w:p>
+      <w:pPr>
+        <w:pStyle w:val="ListParagraph"/>
+        <w:numPr>
+          <w:ilvl w:val="0"/>
+          <w:numId w:val="25"/>
+        </w:numPr>
+        <w:tabs>
+          <w:tab w:val="left" w:pos="851"/>
+        </w:tabs>
+        <w:ind w:left="1134"/>
+      </w:pPr>
+      <w:r>
+        <w:t>Machine Learning</w:t>
+      </w:r>
+    </w:p>
+    <w:p>
+      <w:pPr>
+        <w:ind w:left="426"/>
+      </w:pPr>
+      <w:r>
+        <w:t>Each phase is described in more detail throughout the report below keeping the research questions in mind.</w:t>
       </w:r>
     </w:p>
     <w:p>
@@ -609,18 +684,18 @@
       <w:r>
         <w:t xml:space="preserve">outlines that </w:t>
       </w:r>
-      <w:proofErr w:type="spellStart"/>
-      <w:proofErr w:type="gramStart"/>
-      <w:r>
-        <w:t>consumer’s</w:t>
-      </w:r>
-      <w:proofErr w:type="spellEnd"/>
-      <w:proofErr w:type="gramEnd"/>
+      <w:r>
+        <w:t>consumers</w:t>
+      </w:r>
       <w:r>
         <w:t xml:space="preserve"> are</w:t>
       </w:r>
       <w:r>
-        <w:t xml:space="preserve"> purchasing more organic food since the onset of Covid in 2020.</w:t>
+        <w:t xml:space="preserve"> </w:t>
+      </w:r>
+      <w:r>
+        <w:lastRenderedPageBreak/>
+        <w:t>purchasing more organic food since the onset of Covid in 2020.</w:t>
       </w:r>
       <w:r>
         <w:t xml:space="preserve">  Locally produced food is more </w:t>
@@ -669,7 +744,6 @@
         <w:ind w:left="426"/>
       </w:pPr>
       <w:r>
-        <w:lastRenderedPageBreak/>
         <w:t>Research Question</w:t>
       </w:r>
     </w:p>
@@ -774,11 +848,6 @@
     </w:p>
     <w:p>
       <w:pPr>
-        <w:ind w:left="426"/>
-      </w:pPr>
-    </w:p>
-    <w:p>
-      <w:pPr>
         <w:pStyle w:val="Heading3"/>
         <w:ind w:left="426"/>
       </w:pPr>
@@ -836,127 +905,160 @@
         <w:rPr>
           <w:highlight w:val="yellow"/>
         </w:rPr>
-        <w:t>appendix 1</w:t>
-      </w:r>
-      <w:r>
-        <w:t xml:space="preserve">), outlines that the data </w:t>
-      </w:r>
-      <w:r>
-        <w:t xml:space="preserve">for the organic farming section from 2012 is broken into seven distinct sections </w:t>
-      </w:r>
-      <w:r>
-        <w:t>–</w:t>
-      </w:r>
-      <w:r>
-        <w:t xml:space="preserve"> </w:t>
-      </w:r>
-      <w:r>
-        <w:t xml:space="preserve">see page 2.  The data is collected </w:t>
-      </w:r>
-      <w:r>
-        <w:t xml:space="preserve">by questionnaire which was revised in 2012.  The author </w:t>
-      </w:r>
-      <w:r>
-        <w:t xml:space="preserve">has chosen to work with these datasets.  Of the seven listed, the </w:t>
-      </w:r>
-      <w:r>
-        <w:t>data</w:t>
-      </w:r>
-      <w:r>
-        <w:t xml:space="preserve">set relating to </w:t>
-      </w:r>
-      <w:r>
-        <w:t>organic</w:t>
-      </w:r>
-      <w:r>
-        <w:t xml:space="preserve"> products of</w:t>
-      </w:r>
-      <w:r>
-        <w:t xml:space="preserve"> animal </w:t>
-      </w:r>
-      <w:r>
-        <w:t>origin</w:t>
-      </w:r>
-      <w:r>
-        <w:t xml:space="preserve"> – dataset </w:t>
-      </w:r>
-      <w:proofErr w:type="spellStart"/>
-      <w:r>
-        <w:t>org_aprod</w:t>
-      </w:r>
-      <w:proofErr w:type="spellEnd"/>
-      <w:r>
-        <w:t>.</w:t>
-      </w:r>
-    </w:p>
-    <w:p>
-      <w:pPr>
-        <w:ind w:left="426"/>
-      </w:pPr>
-    </w:p>
-    <w:p>
-      <w:pPr>
-        <w:ind w:left="426"/>
-      </w:pPr>
-      <w:r>
-        <w:t xml:space="preserve">This dataset was chosen by the author as it had </w:t>
-      </w:r>
-      <w:r>
-        <w:t>relatively clean data</w:t>
-      </w:r>
-      <w:r>
-        <w:t xml:space="preserve"> and </w:t>
-      </w:r>
-      <w:r>
-        <w:t xml:space="preserve">should allow for </w:t>
-      </w:r>
-      <w:r>
-        <w:t>supervised machine learning to be carried out on it.</w:t>
-      </w:r>
-    </w:p>
-    <w:p>
-      <w:pPr>
-        <w:ind w:left="426"/>
-      </w:pPr>
-    </w:p>
-    <w:p>
-      <w:pPr>
-        <w:ind w:left="426"/>
-      </w:pPr>
-    </w:p>
-    <w:p>
-      <w:pPr>
-        <w:pStyle w:val="Heading3"/>
-        <w:ind w:left="426"/>
-      </w:pPr>
-      <w:r>
-        <w:t xml:space="preserve">Data </w:t>
-      </w:r>
-      <w:r>
-        <w:t>Description</w:t>
-      </w:r>
-    </w:p>
-    <w:p>
-      <w:pPr>
-        <w:ind w:left="426"/>
-      </w:pPr>
-      <w:r>
-        <w:t xml:space="preserve">A full description of the data used in this report can be found in </w:t>
-      </w:r>
-      <w:r>
-        <w:t xml:space="preserve">the data dictionary appearing in </w:t>
+        <w:t>appendix</w:t>
       </w:r>
       <w:r>
         <w:rPr>
           <w:highlight w:val="yellow"/>
         </w:rPr>
-        <w:t xml:space="preserve">appendix </w:t>
+        <w:t xml:space="preserve"> 2</w:t>
+      </w:r>
+      <w:r>
+        <w:t xml:space="preserve">), outlines that the data </w:t>
+      </w:r>
+      <w:r>
+        <w:t xml:space="preserve">for the organic farming section from 2012 is broken into seven distinct sections </w:t>
+      </w:r>
+      <w:r>
+        <w:t>–</w:t>
+      </w:r>
+      <w:r>
+        <w:t xml:space="preserve"> </w:t>
+      </w:r>
+      <w:r>
+        <w:t xml:space="preserve">see page 2.  The data is collected </w:t>
+      </w:r>
+      <w:r>
+        <w:t xml:space="preserve">by questionnaire which was revised in 2012.  </w:t>
+      </w:r>
+      <w:r>
+        <w:t xml:space="preserve">Of the seven listed, the </w:t>
+      </w:r>
+      <w:r>
+        <w:t>data</w:t>
+      </w:r>
+      <w:r>
+        <w:t xml:space="preserve">set relating to </w:t>
+      </w:r>
+      <w:r>
+        <w:t>organic</w:t>
+      </w:r>
+      <w:r>
+        <w:t xml:space="preserve"> products of</w:t>
+      </w:r>
+      <w:r>
+        <w:t xml:space="preserve"> animal </w:t>
+      </w:r>
+      <w:r>
+        <w:t>origin</w:t>
+      </w:r>
+      <w:r>
+        <w:t xml:space="preserve"> – dataset </w:t>
+      </w:r>
+      <w:proofErr w:type="spellStart"/>
+      <w:r>
+        <w:t>org_aprod</w:t>
+      </w:r>
+      <w:proofErr w:type="spellEnd"/>
+      <w:r>
+        <w:t xml:space="preserve"> is selected.</w:t>
+      </w:r>
+    </w:p>
+    <w:p>
+      <w:pPr>
+        <w:ind w:left="426"/>
+      </w:pPr>
+    </w:p>
+    <w:p>
+      <w:pPr>
+        <w:ind w:left="426"/>
+      </w:pPr>
+      <w:r>
+        <w:t xml:space="preserve">This dataset was chosen by the author as it had </w:t>
+      </w:r>
+      <w:r>
+        <w:t>relatively clean data</w:t>
+      </w:r>
+      <w:r>
+        <w:t xml:space="preserve"> and </w:t>
+      </w:r>
+      <w:r>
+        <w:t xml:space="preserve">should allow for </w:t>
+      </w:r>
+      <w:r>
+        <w:t xml:space="preserve">a </w:t>
+      </w:r>
+      <w:r>
+        <w:t xml:space="preserve">comprehensive </w:t>
+      </w:r>
+      <w:r>
+        <w:t xml:space="preserve">evaluation </w:t>
+      </w:r>
+      <w:r>
+        <w:t>to be carried out on it</w:t>
+      </w:r>
+      <w:r>
+        <w:t xml:space="preserve"> including machine learning and statistical analysis</w:t>
+      </w:r>
+      <w:r>
+        <w:t xml:space="preserve"> </w:t>
+      </w:r>
+      <w:r>
+        <w:t>(</w:t>
+      </w:r>
+      <w:proofErr w:type="spellStart"/>
+      <w:r>
+        <w:t>Anjai</w:t>
+      </w:r>
+      <w:proofErr w:type="spellEnd"/>
+      <w:r>
+        <w:t>, 2021</w:t>
+      </w:r>
+      <w:r>
+        <w:t>)</w:t>
+      </w:r>
+      <w:r>
+        <w:t>.</w:t>
+      </w:r>
+    </w:p>
+    <w:p>
+      <w:pPr>
+        <w:ind w:left="426"/>
+      </w:pPr>
+    </w:p>
+    <w:p>
+      <w:pPr>
+        <w:pStyle w:val="Heading3"/>
+        <w:ind w:left="426"/>
+      </w:pPr>
+      <w:r>
+        <w:t xml:space="preserve">Data </w:t>
+      </w:r>
+      <w:r>
+        <w:t>Description</w:t>
+      </w:r>
+    </w:p>
+    <w:p>
+      <w:pPr>
+        <w:ind w:left="426"/>
+      </w:pPr>
+      <w:r>
+        <w:t xml:space="preserve">A full description of the data used in this report can be found in </w:t>
+      </w:r>
+      <w:r>
+        <w:t xml:space="preserve">the data dictionary appearing in </w:t>
       </w:r>
       <w:r>
         <w:rPr>
           <w:highlight w:val="yellow"/>
         </w:rPr>
-        <w:t>2</w:t>
+        <w:t>appendix</w:t>
+      </w:r>
+      <w:r>
+        <w:rPr>
+          <w:highlight w:val="yellow"/>
+        </w:rPr>
+        <w:t xml:space="preserve"> 3</w:t>
       </w:r>
       <w:r>
         <w:t xml:space="preserve">. </w:t>
@@ -964,16 +1066,6 @@
       <w:r>
         <w:t xml:space="preserve"> </w:t>
       </w:r>
-    </w:p>
-    <w:p>
-      <w:pPr>
-        <w:ind w:left="426"/>
-      </w:pPr>
-    </w:p>
-    <w:p>
-      <w:pPr>
-        <w:ind w:left="426"/>
-      </w:pPr>
     </w:p>
     <w:p>
       <w:pPr>
@@ -1056,11 +1148,119 @@
       <w:pPr>
         <w:ind w:left="426"/>
       </w:pPr>
+      <w:r>
+        <w:t>Shape of the Dataframe</w:t>
+      </w:r>
     </w:p>
     <w:p>
       <w:pPr>
         <w:ind w:left="426"/>
       </w:pPr>
+      <w:r>
+        <w:t xml:space="preserve">A key step before </w:t>
+      </w:r>
+      <w:r>
+        <w:t xml:space="preserve">beginning analysis is to explore the dataset.  In this instance, </w:t>
+      </w:r>
+      <w:r>
+        <w:t xml:space="preserve">commends such </w:t>
+      </w:r>
+      <w:proofErr w:type="gramStart"/>
+      <w:r>
+        <w:t>as .head</w:t>
+      </w:r>
+      <w:proofErr w:type="gramEnd"/>
+      <w:r>
+        <w:t xml:space="preserve">() and .shape() are used to see the structure of the dataframe.  </w:t>
+      </w:r>
+    </w:p>
+    <w:p>
+      <w:pPr>
+        <w:ind w:left="426"/>
+      </w:pPr>
+    </w:p>
+    <w:p>
+      <w:pPr>
+        <w:ind w:left="426"/>
+      </w:pPr>
+      <w:r>
+        <w:t>Contents of the Datafram</w:t>
+      </w:r>
+      <w:r>
+        <w:t>e</w:t>
+      </w:r>
+    </w:p>
+    <w:p>
+      <w:pPr>
+        <w:ind w:left="426"/>
+      </w:pPr>
+      <w:r>
+        <w:lastRenderedPageBreak/>
+        <w:t xml:space="preserve">The contents of the dataframe is reviewed </w:t>
+      </w:r>
+      <w:proofErr w:type="gramStart"/>
+      <w:r>
+        <w:t>using .</w:t>
+      </w:r>
+      <w:proofErr w:type="spellStart"/>
+      <w:r>
+        <w:t>isnull</w:t>
+      </w:r>
+      <w:proofErr w:type="spellEnd"/>
+      <w:proofErr w:type="gramEnd"/>
+      <w:r>
+        <w:t>() to identify any empty rows</w:t>
+      </w:r>
+      <w:r>
+        <w:t>, and .duplicated() to locate duplicate rows</w:t>
+      </w:r>
+    </w:p>
+    <w:p>
+      <w:pPr>
+        <w:ind w:left="426"/>
+      </w:pPr>
+    </w:p>
+    <w:p>
+      <w:pPr>
+        <w:ind w:left="426"/>
+      </w:pPr>
+      <w:r>
+        <w:t xml:space="preserve">The unique values in each column is identified using </w:t>
+      </w:r>
+      <w:proofErr w:type="gramStart"/>
+      <w:r>
+        <w:t>the .</w:t>
+      </w:r>
+      <w:proofErr w:type="spellStart"/>
+      <w:r>
+        <w:t>nuique</w:t>
+      </w:r>
+      <w:proofErr w:type="spellEnd"/>
+      <w:proofErr w:type="gramEnd"/>
+      <w:r>
+        <w:t xml:space="preserve">() function.  </w:t>
+      </w:r>
+      <w:proofErr w:type="gramStart"/>
+      <w:r>
+        <w:t>The .</w:t>
+      </w:r>
+      <w:proofErr w:type="spellStart"/>
+      <w:r>
+        <w:t>groupby</w:t>
+      </w:r>
+      <w:proofErr w:type="spellEnd"/>
+      <w:proofErr w:type="gramEnd"/>
+      <w:r>
+        <w:t xml:space="preserve">() function helps to show the number of groups withing the </w:t>
+      </w:r>
+      <w:proofErr w:type="spellStart"/>
+      <w:r>
+        <w:t>agriprod</w:t>
+      </w:r>
+      <w:proofErr w:type="spellEnd"/>
+      <w:r>
+        <w:t xml:space="preserve"> and geo columns.</w:t>
+      </w:r>
     </w:p>
     <w:p>
       <w:pPr>
@@ -1122,6 +1322,680 @@
       <w:pPr>
         <w:ind w:left="426"/>
       </w:pPr>
+      <w:r>
+        <w:t xml:space="preserve">Based on the initial analysis completed in the previous section it’s clear that some </w:t>
+      </w:r>
+      <w:r>
+        <w:t xml:space="preserve">columns need action to allow the data to be formatted in such as way to make it useable for analysis.  The </w:t>
+      </w:r>
+      <w:r>
+        <w:t>analysis and outcome of each column is listed in the table below.</w:t>
+      </w:r>
+    </w:p>
+    <w:p>
+      <w:pPr>
+        <w:ind w:left="426"/>
+      </w:pPr>
+    </w:p>
+    <w:tbl>
+      <w:tblPr>
+        <w:tblStyle w:val="PlainTable5"/>
+        <w:tblW w:w="9214" w:type="dxa"/>
+        <w:tblLook w:val="04A0" w:firstRow="1" w:lastRow="0" w:firstColumn="1" w:lastColumn="0" w:noHBand="0" w:noVBand="1"/>
+      </w:tblPr>
+      <w:tblGrid>
+        <w:gridCol w:w="1701"/>
+        <w:gridCol w:w="2410"/>
+        <w:gridCol w:w="2268"/>
+        <w:gridCol w:w="2835"/>
+      </w:tblGrid>
+      <w:tr>
+        <w:trPr>
+          <w:cnfStyle w:val="100000000000" w:firstRow="1" w:lastRow="0" w:firstColumn="0" w:lastColumn="0" w:oddVBand="0" w:evenVBand="0" w:oddHBand="0" w:evenHBand="0" w:firstRowFirstColumn="0" w:firstRowLastColumn="0" w:lastRowFirstColumn="0" w:lastRowLastColumn="0"/>
+        </w:trPr>
+        <w:tc>
+          <w:tcPr>
+            <w:cnfStyle w:val="001000000100" w:firstRow="0" w:lastRow="0" w:firstColumn="1" w:lastColumn="0" w:oddVBand="0" w:evenVBand="0" w:oddHBand="0" w:evenHBand="0" w:firstRowFirstColumn="1" w:firstRowLastColumn="0" w:lastRowFirstColumn="0" w:lastRowLastColumn="0"/>
+            <w:tcW w:w="1701" w:type="dxa"/>
+          </w:tcPr>
+          <w:p>
+            <w:r>
+              <w:rPr>
+                <w:b/>
+                <w:bCs/>
+                <w:lang w:eastAsia="en-IE"/>
+              </w:rPr>
+              <w:t>Column Name</w:t>
+            </w:r>
+          </w:p>
+        </w:tc>
+        <w:tc>
+          <w:tcPr>
+            <w:tcW w:w="2410" w:type="dxa"/>
+          </w:tcPr>
+          <w:p>
+            <w:pPr>
+              <w:jc w:val="center"/>
+              <w:cnfStyle w:val="100000000000" w:firstRow="1" w:lastRow="0" w:firstColumn="0" w:lastColumn="0" w:oddVBand="0" w:evenVBand="0" w:oddHBand="0" w:evenHBand="0" w:firstRowFirstColumn="0" w:firstRowLastColumn="0" w:lastRowFirstColumn="0" w:lastRowLastColumn="0"/>
+              <w:rPr>
+                <w:b/>
+                <w:bCs/>
+              </w:rPr>
+            </w:pPr>
+            <w:r>
+              <w:rPr>
+                <w:b/>
+                <w:bCs/>
+              </w:rPr>
+              <w:t>Analysis of Column</w:t>
+            </w:r>
+          </w:p>
+        </w:tc>
+        <w:tc>
+          <w:tcPr>
+            <w:tcW w:w="2268" w:type="dxa"/>
+          </w:tcPr>
+          <w:p>
+            <w:pPr>
+              <w:jc w:val="center"/>
+              <w:cnfStyle w:val="100000000000" w:firstRow="1" w:lastRow="0" w:firstColumn="0" w:lastColumn="0" w:oddVBand="0" w:evenVBand="0" w:oddHBand="0" w:evenHBand="0" w:firstRowFirstColumn="0" w:firstRowLastColumn="0" w:lastRowFirstColumn="0" w:lastRowLastColumn="0"/>
+              <w:rPr>
+                <w:b/>
+                <w:bCs/>
+              </w:rPr>
+            </w:pPr>
+            <w:r>
+              <w:rPr>
+                <w:b/>
+                <w:bCs/>
+              </w:rPr>
+              <w:t>Action needed</w:t>
+            </w:r>
+          </w:p>
+        </w:tc>
+        <w:tc>
+          <w:tcPr>
+            <w:tcW w:w="2835" w:type="dxa"/>
+          </w:tcPr>
+          <w:p>
+            <w:pPr>
+              <w:jc w:val="center"/>
+              <w:cnfStyle w:val="100000000000" w:firstRow="1" w:lastRow="0" w:firstColumn="0" w:lastColumn="0" w:oddVBand="0" w:evenVBand="0" w:oddHBand="0" w:evenHBand="0" w:firstRowFirstColumn="0" w:firstRowLastColumn="0" w:lastRowFirstColumn="0" w:lastRowLastColumn="0"/>
+              <w:rPr>
+                <w:b/>
+                <w:bCs/>
+              </w:rPr>
+            </w:pPr>
+            <w:r>
+              <w:rPr>
+                <w:b/>
+                <w:bCs/>
+              </w:rPr>
+              <w:t>Justification</w:t>
+            </w:r>
+          </w:p>
+        </w:tc>
+      </w:tr>
+      <w:tr>
+        <w:trPr>
+          <w:cnfStyle w:val="000000100000" w:firstRow="0" w:lastRow="0" w:firstColumn="0" w:lastColumn="0" w:oddVBand="0" w:evenVBand="0" w:oddHBand="1" w:evenHBand="0" w:firstRowFirstColumn="0" w:firstRowLastColumn="0" w:lastRowFirstColumn="0" w:lastRowLastColumn="0"/>
+        </w:trPr>
+        <w:tc>
+          <w:tcPr>
+            <w:cnfStyle w:val="001000000000" w:firstRow="0" w:lastRow="0" w:firstColumn="1" w:lastColumn="0" w:oddVBand="0" w:evenVBand="0" w:oddHBand="0" w:evenHBand="0" w:firstRowFirstColumn="0" w:firstRowLastColumn="0" w:lastRowFirstColumn="0" w:lastRowLastColumn="0"/>
+            <w:tcW w:w="1701" w:type="dxa"/>
+            <w:vAlign w:val="center"/>
+          </w:tcPr>
+          <w:p>
+            <w:r>
+              <w:t>DATAFLOW</w:t>
+            </w:r>
+          </w:p>
+        </w:tc>
+        <w:tc>
+          <w:tcPr>
+            <w:tcW w:w="2410" w:type="dxa"/>
+            <w:vAlign w:val="center"/>
+          </w:tcPr>
+          <w:p>
+            <w:pPr>
+              <w:jc w:val="center"/>
+              <w:cnfStyle w:val="000000100000" w:firstRow="0" w:lastRow="0" w:firstColumn="0" w:lastColumn="0" w:oddVBand="0" w:evenVBand="0" w:oddHBand="1" w:evenHBand="0" w:firstRowFirstColumn="0" w:firstRowLastColumn="0" w:lastRowFirstColumn="0" w:lastRowLastColumn="0"/>
+            </w:pPr>
+            <w:r>
+              <w:t>Source of dataflow – same value for all entries</w:t>
+            </w:r>
+          </w:p>
+        </w:tc>
+        <w:tc>
+          <w:tcPr>
+            <w:tcW w:w="2268" w:type="dxa"/>
+            <w:vAlign w:val="center"/>
+          </w:tcPr>
+          <w:p>
+            <w:pPr>
+              <w:jc w:val="center"/>
+              <w:cnfStyle w:val="000000100000" w:firstRow="0" w:lastRow="0" w:firstColumn="0" w:lastColumn="0" w:oddVBand="0" w:evenVBand="0" w:oddHBand="1" w:evenHBand="0" w:firstRowFirstColumn="0" w:firstRowLastColumn="0" w:lastRowFirstColumn="0" w:lastRowLastColumn="0"/>
+            </w:pPr>
+            <w:r>
+              <w:t>Remove column</w:t>
+            </w:r>
+          </w:p>
+        </w:tc>
+        <w:tc>
+          <w:tcPr>
+            <w:tcW w:w="2835" w:type="dxa"/>
+            <w:vAlign w:val="center"/>
+          </w:tcPr>
+          <w:p>
+            <w:pPr>
+              <w:jc w:val="center"/>
+              <w:cnfStyle w:val="000000100000" w:firstRow="0" w:lastRow="0" w:firstColumn="0" w:lastColumn="0" w:oddVBand="0" w:evenVBand="0" w:oddHBand="1" w:evenHBand="0" w:firstRowFirstColumn="0" w:firstRowLastColumn="0" w:lastRowFirstColumn="0" w:lastRowLastColumn="0"/>
+            </w:pPr>
+            <w:r>
+              <w:t>Data not needed to complete analysis</w:t>
+            </w:r>
+          </w:p>
+        </w:tc>
+      </w:tr>
+      <w:tr>
+        <w:tc>
+          <w:tcPr>
+            <w:cnfStyle w:val="001000000000" w:firstRow="0" w:lastRow="0" w:firstColumn="1" w:lastColumn="0" w:oddVBand="0" w:evenVBand="0" w:oddHBand="0" w:evenHBand="0" w:firstRowFirstColumn="0" w:firstRowLastColumn="0" w:lastRowFirstColumn="0" w:lastRowLastColumn="0"/>
+            <w:tcW w:w="1701" w:type="dxa"/>
+            <w:vAlign w:val="center"/>
+          </w:tcPr>
+          <w:p>
+            <w:r>
+              <w:t>LAST UPDATE</w:t>
+            </w:r>
+          </w:p>
+        </w:tc>
+        <w:tc>
+          <w:tcPr>
+            <w:tcW w:w="2410" w:type="dxa"/>
+            <w:vAlign w:val="center"/>
+          </w:tcPr>
+          <w:p>
+            <w:pPr>
+              <w:jc w:val="center"/>
+              <w:cnfStyle w:val="000000000000" w:firstRow="0" w:lastRow="0" w:firstColumn="0" w:lastColumn="0" w:oddVBand="0" w:evenVBand="0" w:oddHBand="0" w:evenHBand="0" w:firstRowFirstColumn="0" w:firstRowLastColumn="0" w:lastRowFirstColumn="0" w:lastRowLastColumn="0"/>
+            </w:pPr>
+            <w:r>
+              <w:t>Date and time of last update to dataframe – same value for all entries</w:t>
+            </w:r>
+          </w:p>
+        </w:tc>
+        <w:tc>
+          <w:tcPr>
+            <w:tcW w:w="2268" w:type="dxa"/>
+            <w:vAlign w:val="center"/>
+          </w:tcPr>
+          <w:p>
+            <w:pPr>
+              <w:jc w:val="center"/>
+              <w:cnfStyle w:val="000000000000" w:firstRow="0" w:lastRow="0" w:firstColumn="0" w:lastColumn="0" w:oddVBand="0" w:evenVBand="0" w:oddHBand="0" w:evenHBand="0" w:firstRowFirstColumn="0" w:firstRowLastColumn="0" w:lastRowFirstColumn="0" w:lastRowLastColumn="0"/>
+            </w:pPr>
+            <w:r>
+              <w:t>Remove column</w:t>
+            </w:r>
+          </w:p>
+        </w:tc>
+        <w:tc>
+          <w:tcPr>
+            <w:tcW w:w="2835" w:type="dxa"/>
+            <w:vAlign w:val="center"/>
+          </w:tcPr>
+          <w:p>
+            <w:pPr>
+              <w:jc w:val="center"/>
+              <w:cnfStyle w:val="000000000000" w:firstRow="0" w:lastRow="0" w:firstColumn="0" w:lastColumn="0" w:oddVBand="0" w:evenVBand="0" w:oddHBand="0" w:evenHBand="0" w:firstRowFirstColumn="0" w:firstRowLastColumn="0" w:lastRowFirstColumn="0" w:lastRowLastColumn="0"/>
+            </w:pPr>
+            <w:r>
+              <w:t>Data not needed to complete analysis</w:t>
+            </w:r>
+          </w:p>
+        </w:tc>
+      </w:tr>
+      <w:tr>
+        <w:trPr>
+          <w:cnfStyle w:val="000000100000" w:firstRow="0" w:lastRow="0" w:firstColumn="0" w:lastColumn="0" w:oddVBand="0" w:evenVBand="0" w:oddHBand="1" w:evenHBand="0" w:firstRowFirstColumn="0" w:firstRowLastColumn="0" w:lastRowFirstColumn="0" w:lastRowLastColumn="0"/>
+        </w:trPr>
+        <w:tc>
+          <w:tcPr>
+            <w:cnfStyle w:val="001000000000" w:firstRow="0" w:lastRow="0" w:firstColumn="1" w:lastColumn="0" w:oddVBand="0" w:evenVBand="0" w:oddHBand="0" w:evenHBand="0" w:firstRowFirstColumn="0" w:firstRowLastColumn="0" w:lastRowFirstColumn="0" w:lastRowLastColumn="0"/>
+            <w:tcW w:w="1701" w:type="dxa"/>
+            <w:vAlign w:val="center"/>
+          </w:tcPr>
+          <w:p>
+            <w:proofErr w:type="spellStart"/>
+            <w:r>
+              <w:t>freq</w:t>
+            </w:r>
+            <w:proofErr w:type="spellEnd"/>
+          </w:p>
+        </w:tc>
+        <w:tc>
+          <w:tcPr>
+            <w:tcW w:w="2410" w:type="dxa"/>
+            <w:vAlign w:val="center"/>
+          </w:tcPr>
+          <w:p>
+            <w:pPr>
+              <w:jc w:val="center"/>
+              <w:cnfStyle w:val="000000100000" w:firstRow="0" w:lastRow="0" w:firstColumn="0" w:lastColumn="0" w:oddVBand="0" w:evenVBand="0" w:oddHBand="1" w:evenHBand="0" w:firstRowFirstColumn="0" w:firstRowLastColumn="0" w:lastRowFirstColumn="0" w:lastRowLastColumn="0"/>
+            </w:pPr>
+            <w:r>
+              <w:t xml:space="preserve">Frequency of data input - </w:t>
+            </w:r>
+            <w:r>
+              <w:t>same value for all entrie</w:t>
+            </w:r>
+            <w:r>
+              <w:t>s</w:t>
+            </w:r>
+          </w:p>
+        </w:tc>
+        <w:tc>
+          <w:tcPr>
+            <w:tcW w:w="2268" w:type="dxa"/>
+            <w:vAlign w:val="center"/>
+          </w:tcPr>
+          <w:p>
+            <w:pPr>
+              <w:jc w:val="center"/>
+              <w:cnfStyle w:val="000000100000" w:firstRow="0" w:lastRow="0" w:firstColumn="0" w:lastColumn="0" w:oddVBand="0" w:evenVBand="0" w:oddHBand="1" w:evenHBand="0" w:firstRowFirstColumn="0" w:firstRowLastColumn="0" w:lastRowFirstColumn="0" w:lastRowLastColumn="0"/>
+            </w:pPr>
+            <w:r>
+              <w:t>Remove column</w:t>
+            </w:r>
+          </w:p>
+        </w:tc>
+        <w:tc>
+          <w:tcPr>
+            <w:tcW w:w="2835" w:type="dxa"/>
+            <w:vAlign w:val="center"/>
+          </w:tcPr>
+          <w:p>
+            <w:pPr>
+              <w:jc w:val="center"/>
+              <w:cnfStyle w:val="000000100000" w:firstRow="0" w:lastRow="0" w:firstColumn="0" w:lastColumn="0" w:oddVBand="0" w:evenVBand="0" w:oddHBand="1" w:evenHBand="0" w:firstRowFirstColumn="0" w:firstRowLastColumn="0" w:lastRowFirstColumn="0" w:lastRowLastColumn="0"/>
+            </w:pPr>
+            <w:r>
+              <w:t>Data not needed to complete analysis</w:t>
+            </w:r>
+          </w:p>
+        </w:tc>
+      </w:tr>
+      <w:tr>
+        <w:tc>
+          <w:tcPr>
+            <w:cnfStyle w:val="001000000000" w:firstRow="0" w:lastRow="0" w:firstColumn="1" w:lastColumn="0" w:oddVBand="0" w:evenVBand="0" w:oddHBand="0" w:evenHBand="0" w:firstRowFirstColumn="0" w:firstRowLastColumn="0" w:lastRowFirstColumn="0" w:lastRowLastColumn="0"/>
+            <w:tcW w:w="1701" w:type="dxa"/>
+            <w:vAlign w:val="center"/>
+          </w:tcPr>
+          <w:p>
+            <w:proofErr w:type="spellStart"/>
+            <w:r>
+              <w:t>agriprod</w:t>
+            </w:r>
+            <w:proofErr w:type="spellEnd"/>
+          </w:p>
+        </w:tc>
+        <w:tc>
+          <w:tcPr>
+            <w:tcW w:w="2410" w:type="dxa"/>
+            <w:vAlign w:val="center"/>
+          </w:tcPr>
+          <w:p>
+            <w:pPr>
+              <w:jc w:val="center"/>
+              <w:cnfStyle w:val="000000000000" w:firstRow="0" w:lastRow="0" w:firstColumn="0" w:lastColumn="0" w:oddVBand="0" w:evenVBand="0" w:oddHBand="0" w:evenHBand="0" w:firstRowFirstColumn="0" w:firstRowLastColumn="0" w:lastRowFirstColumn="0" w:lastRowLastColumn="0"/>
+            </w:pPr>
+            <w:r>
+              <w:t>23 unique values – listed as alpha numeric values</w:t>
+            </w:r>
+          </w:p>
+        </w:tc>
+        <w:tc>
+          <w:tcPr>
+            <w:tcW w:w="2268" w:type="dxa"/>
+            <w:vAlign w:val="center"/>
+          </w:tcPr>
+          <w:p>
+            <w:pPr>
+              <w:jc w:val="center"/>
+              <w:cnfStyle w:val="000000000000" w:firstRow="0" w:lastRow="0" w:firstColumn="0" w:lastColumn="0" w:oddVBand="0" w:evenVBand="0" w:oddHBand="0" w:evenHBand="0" w:firstRowFirstColumn="0" w:firstRowLastColumn="0" w:lastRowFirstColumn="0" w:lastRowLastColumn="0"/>
+            </w:pPr>
+            <w:r>
+              <w:t>Analysis of categorical values</w:t>
+            </w:r>
+          </w:p>
+          <w:p>
+            <w:pPr>
+              <w:jc w:val="center"/>
+              <w:cnfStyle w:val="000000000000" w:firstRow="0" w:lastRow="0" w:firstColumn="0" w:lastColumn="0" w:oddVBand="0" w:evenVBand="0" w:oddHBand="0" w:evenHBand="0" w:firstRowFirstColumn="0" w:firstRowLastColumn="0" w:lastRowFirstColumn="0" w:lastRowLastColumn="0"/>
+            </w:pPr>
+          </w:p>
+          <w:p>
+            <w:pPr>
+              <w:pStyle w:val="ListParagraph"/>
+              <w:numPr>
+                <w:ilvl w:val="0"/>
+                <w:numId w:val="37"/>
+              </w:numPr>
+              <w:cnfStyle w:val="000000000000" w:firstRow="0" w:lastRow="0" w:firstColumn="0" w:lastColumn="0" w:oddVBand="0" w:evenVBand="0" w:oddHBand="0" w:evenHBand="0" w:firstRowFirstColumn="0" w:firstRowLastColumn="0" w:lastRowFirstColumn="0" w:lastRowLastColumn="0"/>
+            </w:pPr>
+            <w:r>
+              <w:t>Update value names</w:t>
+            </w:r>
+          </w:p>
+          <w:p>
+            <w:pPr>
+              <w:pStyle w:val="ListParagraph"/>
+              <w:numPr>
+                <w:ilvl w:val="0"/>
+                <w:numId w:val="37"/>
+              </w:numPr>
+              <w:cnfStyle w:val="000000000000" w:firstRow="0" w:lastRow="0" w:firstColumn="0" w:lastColumn="0" w:oddVBand="0" w:evenVBand="0" w:oddHBand="0" w:evenHBand="0" w:firstRowFirstColumn="0" w:firstRowLastColumn="0" w:lastRowFirstColumn="0" w:lastRowLastColumn="0"/>
+            </w:pPr>
+            <w:r>
+              <w:t>Categorical variable analysis</w:t>
+            </w:r>
+          </w:p>
+        </w:tc>
+        <w:tc>
+          <w:tcPr>
+            <w:tcW w:w="2835" w:type="dxa"/>
+            <w:vAlign w:val="center"/>
+          </w:tcPr>
+          <w:p>
+            <w:pPr>
+              <w:jc w:val="center"/>
+              <w:cnfStyle w:val="000000000000" w:firstRow="0" w:lastRow="0" w:firstColumn="0" w:lastColumn="0" w:oddVBand="0" w:evenVBand="0" w:oddHBand="0" w:evenHBand="0" w:firstRowFirstColumn="0" w:firstRowLastColumn="0" w:lastRowFirstColumn="0" w:lastRowLastColumn="0"/>
+            </w:pPr>
+            <w:r>
+              <w:t>Use one-hot, melt or another form of categorical variable analysis to allow for data analysis</w:t>
+            </w:r>
+          </w:p>
+        </w:tc>
+      </w:tr>
+      <w:tr>
+        <w:trPr>
+          <w:cnfStyle w:val="000000100000" w:firstRow="0" w:lastRow="0" w:firstColumn="0" w:lastColumn="0" w:oddVBand="0" w:evenVBand="0" w:oddHBand="1" w:evenHBand="0" w:firstRowFirstColumn="0" w:firstRowLastColumn="0" w:lastRowFirstColumn="0" w:lastRowLastColumn="0"/>
+        </w:trPr>
+        <w:tc>
+          <w:tcPr>
+            <w:cnfStyle w:val="001000000000" w:firstRow="0" w:lastRow="0" w:firstColumn="1" w:lastColumn="0" w:oddVBand="0" w:evenVBand="0" w:oddHBand="0" w:evenHBand="0" w:firstRowFirstColumn="0" w:firstRowLastColumn="0" w:lastRowFirstColumn="0" w:lastRowLastColumn="0"/>
+            <w:tcW w:w="1701" w:type="dxa"/>
+            <w:vAlign w:val="center"/>
+          </w:tcPr>
+          <w:p>
+            <w:r>
+              <w:t>unit</w:t>
+            </w:r>
+          </w:p>
+        </w:tc>
+        <w:tc>
+          <w:tcPr>
+            <w:tcW w:w="2410" w:type="dxa"/>
+          </w:tcPr>
+          <w:p>
+            <w:pPr>
+              <w:jc w:val="center"/>
+              <w:cnfStyle w:val="000000100000" w:firstRow="0" w:lastRow="0" w:firstColumn="0" w:lastColumn="0" w:oddVBand="0" w:evenVBand="0" w:oddHBand="1" w:evenHBand="0" w:firstRowFirstColumn="0" w:firstRowLastColumn="0" w:lastRowFirstColumn="0" w:lastRowLastColumn="0"/>
+            </w:pPr>
+            <w:r>
+              <w:t>2 unique values displaying the method of weight</w:t>
+            </w:r>
+          </w:p>
+        </w:tc>
+        <w:tc>
+          <w:tcPr>
+            <w:tcW w:w="2268" w:type="dxa"/>
+          </w:tcPr>
+          <w:p>
+            <w:pPr>
+              <w:jc w:val="center"/>
+              <w:cnfStyle w:val="000000100000" w:firstRow="0" w:lastRow="0" w:firstColumn="0" w:lastColumn="0" w:oddVBand="0" w:evenVBand="0" w:oddHBand="1" w:evenHBand="0" w:firstRowFirstColumn="0" w:firstRowLastColumn="0" w:lastRowFirstColumn="0" w:lastRowLastColumn="0"/>
+            </w:pPr>
+          </w:p>
+        </w:tc>
+        <w:tc>
+          <w:tcPr>
+            <w:tcW w:w="2835" w:type="dxa"/>
+          </w:tcPr>
+          <w:p>
+            <w:pPr>
+              <w:jc w:val="center"/>
+              <w:cnfStyle w:val="000000100000" w:firstRow="0" w:lastRow="0" w:firstColumn="0" w:lastColumn="0" w:oddVBand="0" w:evenVBand="0" w:oddHBand="1" w:evenHBand="0" w:firstRowFirstColumn="0" w:firstRowLastColumn="0" w:lastRowFirstColumn="0" w:lastRowLastColumn="0"/>
+            </w:pPr>
+            <w:r>
+              <w:t>Use one-hot, melt or another form of categorical variable analysis to allow for data analysis</w:t>
+            </w:r>
+          </w:p>
+        </w:tc>
+      </w:tr>
+      <w:tr>
+        <w:tc>
+          <w:tcPr>
+            <w:cnfStyle w:val="001000000000" w:firstRow="0" w:lastRow="0" w:firstColumn="1" w:lastColumn="0" w:oddVBand="0" w:evenVBand="0" w:oddHBand="0" w:evenHBand="0" w:firstRowFirstColumn="0" w:firstRowLastColumn="0" w:lastRowFirstColumn="0" w:lastRowLastColumn="0"/>
+            <w:tcW w:w="1701" w:type="dxa"/>
+            <w:vAlign w:val="center"/>
+          </w:tcPr>
+          <w:p>
+            <w:r>
+              <w:t>geo</w:t>
+            </w:r>
+          </w:p>
+        </w:tc>
+        <w:tc>
+          <w:tcPr>
+            <w:tcW w:w="2410" w:type="dxa"/>
+          </w:tcPr>
+          <w:p>
+            <w:pPr>
+              <w:jc w:val="center"/>
+              <w:cnfStyle w:val="000000000000" w:firstRow="0" w:lastRow="0" w:firstColumn="0" w:lastColumn="0" w:oddVBand="0" w:evenVBand="0" w:oddHBand="0" w:evenHBand="0" w:firstRowFirstColumn="0" w:firstRowLastColumn="0" w:lastRowFirstColumn="0" w:lastRowLastColumn="0"/>
+            </w:pPr>
+            <w:r>
+              <w:t>33 unique values outlining geographical area reporting the data</w:t>
+            </w:r>
+          </w:p>
+        </w:tc>
+        <w:tc>
+          <w:tcPr>
+            <w:tcW w:w="2268" w:type="dxa"/>
+          </w:tcPr>
+          <w:p>
+            <w:pPr>
+              <w:jc w:val="center"/>
+              <w:cnfStyle w:val="000000000000" w:firstRow="0" w:lastRow="0" w:firstColumn="0" w:lastColumn="0" w:oddVBand="0" w:evenVBand="0" w:oddHBand="0" w:evenHBand="0" w:firstRowFirstColumn="0" w:firstRowLastColumn="0" w:lastRowFirstColumn="0" w:lastRowLastColumn="0"/>
+            </w:pPr>
+          </w:p>
+        </w:tc>
+        <w:tc>
+          <w:tcPr>
+            <w:tcW w:w="2835" w:type="dxa"/>
+          </w:tcPr>
+          <w:p>
+            <w:pPr>
+              <w:jc w:val="center"/>
+              <w:cnfStyle w:val="000000000000" w:firstRow="0" w:lastRow="0" w:firstColumn="0" w:lastColumn="0" w:oddVBand="0" w:evenVBand="0" w:oddHBand="0" w:evenHBand="0" w:firstRowFirstColumn="0" w:firstRowLastColumn="0" w:lastRowFirstColumn="0" w:lastRowLastColumn="0"/>
+            </w:pPr>
+          </w:p>
+        </w:tc>
+      </w:tr>
+      <w:tr>
+        <w:trPr>
+          <w:cnfStyle w:val="000000100000" w:firstRow="0" w:lastRow="0" w:firstColumn="0" w:lastColumn="0" w:oddVBand="0" w:evenVBand="0" w:oddHBand="1" w:evenHBand="0" w:firstRowFirstColumn="0" w:firstRowLastColumn="0" w:lastRowFirstColumn="0" w:lastRowLastColumn="0"/>
+        </w:trPr>
+        <w:tc>
+          <w:tcPr>
+            <w:cnfStyle w:val="001000000000" w:firstRow="0" w:lastRow="0" w:firstColumn="1" w:lastColumn="0" w:oddVBand="0" w:evenVBand="0" w:oddHBand="0" w:evenHBand="0" w:firstRowFirstColumn="0" w:firstRowLastColumn="0" w:lastRowFirstColumn="0" w:lastRowLastColumn="0"/>
+            <w:tcW w:w="1701" w:type="dxa"/>
+            <w:vAlign w:val="center"/>
+          </w:tcPr>
+          <w:p>
+            <w:r>
+              <w:t>TIME_PERIOD</w:t>
+            </w:r>
+          </w:p>
+        </w:tc>
+        <w:tc>
+          <w:tcPr>
+            <w:tcW w:w="2410" w:type="dxa"/>
+          </w:tcPr>
+          <w:p>
+            <w:pPr>
+              <w:jc w:val="center"/>
+              <w:cnfStyle w:val="000000100000" w:firstRow="0" w:lastRow="0" w:firstColumn="0" w:lastColumn="0" w:oddVBand="0" w:evenVBand="0" w:oddHBand="1" w:evenHBand="0" w:firstRowFirstColumn="0" w:firstRowLastColumn="0" w:lastRowFirstColumn="0" w:lastRowLastColumn="0"/>
+            </w:pPr>
+          </w:p>
+        </w:tc>
+        <w:tc>
+          <w:tcPr>
+            <w:tcW w:w="2268" w:type="dxa"/>
+          </w:tcPr>
+          <w:p>
+            <w:pPr>
+              <w:jc w:val="center"/>
+              <w:cnfStyle w:val="000000100000" w:firstRow="0" w:lastRow="0" w:firstColumn="0" w:lastColumn="0" w:oddVBand="0" w:evenVBand="0" w:oddHBand="1" w:evenHBand="0" w:firstRowFirstColumn="0" w:firstRowLastColumn="0" w:lastRowFirstColumn="0" w:lastRowLastColumn="0"/>
+            </w:pPr>
+          </w:p>
+        </w:tc>
+        <w:tc>
+          <w:tcPr>
+            <w:tcW w:w="2835" w:type="dxa"/>
+          </w:tcPr>
+          <w:p>
+            <w:pPr>
+              <w:jc w:val="center"/>
+              <w:cnfStyle w:val="000000100000" w:firstRow="0" w:lastRow="0" w:firstColumn="0" w:lastColumn="0" w:oddVBand="0" w:evenVBand="0" w:oddHBand="1" w:evenHBand="0" w:firstRowFirstColumn="0" w:firstRowLastColumn="0" w:lastRowFirstColumn="0" w:lastRowLastColumn="0"/>
+            </w:pPr>
+          </w:p>
+        </w:tc>
+      </w:tr>
+      <w:tr>
+        <w:tc>
+          <w:tcPr>
+            <w:cnfStyle w:val="001000000000" w:firstRow="0" w:lastRow="0" w:firstColumn="1" w:lastColumn="0" w:oddVBand="0" w:evenVBand="0" w:oddHBand="0" w:evenHBand="0" w:firstRowFirstColumn="0" w:firstRowLastColumn="0" w:lastRowFirstColumn="0" w:lastRowLastColumn="0"/>
+            <w:tcW w:w="1701" w:type="dxa"/>
+            <w:vAlign w:val="center"/>
+          </w:tcPr>
+          <w:p>
+            <w:r>
+              <w:t>OBS_VALUE</w:t>
+            </w:r>
+          </w:p>
+        </w:tc>
+        <w:tc>
+          <w:tcPr>
+            <w:tcW w:w="2410" w:type="dxa"/>
+          </w:tcPr>
+          <w:p>
+            <w:pPr>
+              <w:jc w:val="center"/>
+              <w:cnfStyle w:val="000000000000" w:firstRow="0" w:lastRow="0" w:firstColumn="0" w:lastColumn="0" w:oddVBand="0" w:evenVBand="0" w:oddHBand="0" w:evenHBand="0" w:firstRowFirstColumn="0" w:firstRowLastColumn="0" w:lastRowFirstColumn="0" w:lastRowLastColumn="0"/>
+            </w:pPr>
+          </w:p>
+        </w:tc>
+        <w:tc>
+          <w:tcPr>
+            <w:tcW w:w="2268" w:type="dxa"/>
+          </w:tcPr>
+          <w:p>
+            <w:pPr>
+              <w:jc w:val="center"/>
+              <w:cnfStyle w:val="000000000000" w:firstRow="0" w:lastRow="0" w:firstColumn="0" w:lastColumn="0" w:oddVBand="0" w:evenVBand="0" w:oddHBand="0" w:evenHBand="0" w:firstRowFirstColumn="0" w:firstRowLastColumn="0" w:lastRowFirstColumn="0" w:lastRowLastColumn="0"/>
+            </w:pPr>
+          </w:p>
+        </w:tc>
+        <w:tc>
+          <w:tcPr>
+            <w:tcW w:w="2835" w:type="dxa"/>
+          </w:tcPr>
+          <w:p>
+            <w:pPr>
+              <w:jc w:val="center"/>
+              <w:cnfStyle w:val="000000000000" w:firstRow="0" w:lastRow="0" w:firstColumn="0" w:lastColumn="0" w:oddVBand="0" w:evenVBand="0" w:oddHBand="0" w:evenHBand="0" w:firstRowFirstColumn="0" w:firstRowLastColumn="0" w:lastRowFirstColumn="0" w:lastRowLastColumn="0"/>
+            </w:pPr>
+          </w:p>
+        </w:tc>
+      </w:tr>
+      <w:tr>
+        <w:trPr>
+          <w:cnfStyle w:val="000000100000" w:firstRow="0" w:lastRow="0" w:firstColumn="0" w:lastColumn="0" w:oddVBand="0" w:evenVBand="0" w:oddHBand="1" w:evenHBand="0" w:firstRowFirstColumn="0" w:firstRowLastColumn="0" w:lastRowFirstColumn="0" w:lastRowLastColumn="0"/>
+        </w:trPr>
+        <w:tc>
+          <w:tcPr>
+            <w:cnfStyle w:val="001000000000" w:firstRow="0" w:lastRow="0" w:firstColumn="1" w:lastColumn="0" w:oddVBand="0" w:evenVBand="0" w:oddHBand="0" w:evenHBand="0" w:firstRowFirstColumn="0" w:firstRowLastColumn="0" w:lastRowFirstColumn="0" w:lastRowLastColumn="0"/>
+            <w:tcW w:w="1701" w:type="dxa"/>
+            <w:vAlign w:val="center"/>
+          </w:tcPr>
+          <w:p>
+            <w:r>
+              <w:t>OBS_</w:t>
+            </w:r>
+            <w:r>
+              <w:t>FLAG</w:t>
+            </w:r>
+          </w:p>
+        </w:tc>
+        <w:tc>
+          <w:tcPr>
+            <w:tcW w:w="2410" w:type="dxa"/>
+          </w:tcPr>
+          <w:p>
+            <w:pPr>
+              <w:jc w:val="center"/>
+              <w:cnfStyle w:val="000000100000" w:firstRow="0" w:lastRow="0" w:firstColumn="0" w:lastColumn="0" w:oddVBand="0" w:evenVBand="0" w:oddHBand="1" w:evenHBand="0" w:firstRowFirstColumn="0" w:firstRowLastColumn="0" w:lastRowFirstColumn="0" w:lastRowLastColumn="0"/>
+            </w:pPr>
+          </w:p>
+        </w:tc>
+        <w:tc>
+          <w:tcPr>
+            <w:tcW w:w="2268" w:type="dxa"/>
+          </w:tcPr>
+          <w:p>
+            <w:pPr>
+              <w:jc w:val="center"/>
+              <w:cnfStyle w:val="000000100000" w:firstRow="0" w:lastRow="0" w:firstColumn="0" w:lastColumn="0" w:oddVBand="0" w:evenVBand="0" w:oddHBand="1" w:evenHBand="0" w:firstRowFirstColumn="0" w:firstRowLastColumn="0" w:lastRowFirstColumn="0" w:lastRowLastColumn="0"/>
+            </w:pPr>
+          </w:p>
+        </w:tc>
+        <w:tc>
+          <w:tcPr>
+            <w:tcW w:w="2835" w:type="dxa"/>
+          </w:tcPr>
+          <w:p>
+            <w:pPr>
+              <w:jc w:val="center"/>
+              <w:cnfStyle w:val="000000100000" w:firstRow="0" w:lastRow="0" w:firstColumn="0" w:lastColumn="0" w:oddVBand="0" w:evenVBand="0" w:oddHBand="1" w:evenHBand="0" w:firstRowFirstColumn="0" w:firstRowLastColumn="0" w:lastRowFirstColumn="0" w:lastRowLastColumn="0"/>
+            </w:pPr>
+          </w:p>
+        </w:tc>
+      </w:tr>
+    </w:tbl>
+    <w:p>
+      <w:pPr>
+        <w:pStyle w:val="Caption"/>
+        <w:jc w:val="center"/>
+      </w:pPr>
+      <w:r>
+        <w:t xml:space="preserve">Table </w:t>
+      </w:r>
+      <w:fldSimple w:instr=" SEQ Table \* ARABIC ">
+        <w:r>
+          <w:rPr>
+            <w:noProof/>
+          </w:rPr>
+          <w:t>1</w:t>
+        </w:r>
+      </w:fldSimple>
+      <w:r>
+        <w:t>- Analysis of actions needed post initial review</w:t>
+      </w:r>
     </w:p>
     <w:p>
       <w:pPr>
@@ -1137,7 +2011,6 @@
         </w:numPr>
       </w:pPr>
       <w:r>
-        <w:lastRenderedPageBreak/>
         <w:t xml:space="preserve">Data </w:t>
       </w:r>
       <w:r>
@@ -1155,6 +2028,7 @@
         <w:ind w:left="426"/>
       </w:pPr>
       <w:r>
+        <w:lastRenderedPageBreak/>
         <w:t>Data Selection</w:t>
       </w:r>
     </w:p>
@@ -2407,6 +3281,92 @@
     </w:lvl>
   </w:abstractNum>
   <w:abstractNum w:abstractNumId="4" w15:restartNumberingAfterBreak="0">
+    <w:nsid w:val="156C12E9"/>
+    <w:multiLevelType w:val="hybridMultilevel"/>
+    <w:tmpl w:val="43F0CACC"/>
+    <w:lvl w:ilvl="0" w:tplc="1809000F">
+      <w:start w:val="1"/>
+      <w:numFmt w:val="decimal"/>
+      <w:lvlText w:val="%1."/>
+      <w:lvlJc w:val="left"/>
+      <w:pPr>
+        <w:ind w:left="360" w:hanging="360"/>
+      </w:pPr>
+    </w:lvl>
+    <w:lvl w:ilvl="1" w:tplc="18090019" w:tentative="1">
+      <w:start w:val="1"/>
+      <w:numFmt w:val="lowerLetter"/>
+      <w:lvlText w:val="%2."/>
+      <w:lvlJc w:val="left"/>
+      <w:pPr>
+        <w:ind w:left="1080" w:hanging="360"/>
+      </w:pPr>
+    </w:lvl>
+    <w:lvl w:ilvl="2" w:tplc="1809001B" w:tentative="1">
+      <w:start w:val="1"/>
+      <w:numFmt w:val="lowerRoman"/>
+      <w:lvlText w:val="%3."/>
+      <w:lvlJc w:val="right"/>
+      <w:pPr>
+        <w:ind w:left="1800" w:hanging="180"/>
+      </w:pPr>
+    </w:lvl>
+    <w:lvl w:ilvl="3" w:tplc="1809000F" w:tentative="1">
+      <w:start w:val="1"/>
+      <w:numFmt w:val="decimal"/>
+      <w:lvlText w:val="%4."/>
+      <w:lvlJc w:val="left"/>
+      <w:pPr>
+        <w:ind w:left="2520" w:hanging="360"/>
+      </w:pPr>
+    </w:lvl>
+    <w:lvl w:ilvl="4" w:tplc="18090019" w:tentative="1">
+      <w:start w:val="1"/>
+      <w:numFmt w:val="lowerLetter"/>
+      <w:lvlText w:val="%5."/>
+      <w:lvlJc w:val="left"/>
+      <w:pPr>
+        <w:ind w:left="3240" w:hanging="360"/>
+      </w:pPr>
+    </w:lvl>
+    <w:lvl w:ilvl="5" w:tplc="1809001B" w:tentative="1">
+      <w:start w:val="1"/>
+      <w:numFmt w:val="lowerRoman"/>
+      <w:lvlText w:val="%6."/>
+      <w:lvlJc w:val="right"/>
+      <w:pPr>
+        <w:ind w:left="3960" w:hanging="180"/>
+      </w:pPr>
+    </w:lvl>
+    <w:lvl w:ilvl="6" w:tplc="1809000F" w:tentative="1">
+      <w:start w:val="1"/>
+      <w:numFmt w:val="decimal"/>
+      <w:lvlText w:val="%7."/>
+      <w:lvlJc w:val="left"/>
+      <w:pPr>
+        <w:ind w:left="4680" w:hanging="360"/>
+      </w:pPr>
+    </w:lvl>
+    <w:lvl w:ilvl="7" w:tplc="18090019" w:tentative="1">
+      <w:start w:val="1"/>
+      <w:numFmt w:val="lowerLetter"/>
+      <w:lvlText w:val="%8."/>
+      <w:lvlJc w:val="left"/>
+      <w:pPr>
+        <w:ind w:left="5400" w:hanging="360"/>
+      </w:pPr>
+    </w:lvl>
+    <w:lvl w:ilvl="8" w:tplc="1809001B" w:tentative="1">
+      <w:start w:val="1"/>
+      <w:numFmt w:val="lowerRoman"/>
+      <w:lvlText w:val="%9."/>
+      <w:lvlJc w:val="right"/>
+      <w:pPr>
+        <w:ind w:left="6120" w:hanging="180"/>
+      </w:pPr>
+    </w:lvl>
+  </w:abstractNum>
+  <w:abstractNum w:abstractNumId="5" w15:restartNumberingAfterBreak="0">
     <w:nsid w:val="177D43AB"/>
     <w:multiLevelType w:val="hybridMultilevel"/>
     <w:tmpl w:val="875672BA"/>
@@ -2519,7 +3479,7 @@
       </w:rPr>
     </w:lvl>
   </w:abstractNum>
-  <w:abstractNum w:abstractNumId="5" w15:restartNumberingAfterBreak="0">
+  <w:abstractNum w:abstractNumId="6" w15:restartNumberingAfterBreak="0">
     <w:nsid w:val="1985407D"/>
     <w:multiLevelType w:val="multilevel"/>
     <w:tmpl w:val="1809001F"/>
@@ -2605,7 +3565,7 @@
       </w:pPr>
     </w:lvl>
   </w:abstractNum>
-  <w:abstractNum w:abstractNumId="6" w15:restartNumberingAfterBreak="0">
+  <w:abstractNum w:abstractNumId="7" w15:restartNumberingAfterBreak="0">
     <w:nsid w:val="1DFA3853"/>
     <w:multiLevelType w:val="hybridMultilevel"/>
     <w:tmpl w:val="FDB4B116"/>
@@ -2691,7 +3651,7 @@
       </w:pPr>
     </w:lvl>
   </w:abstractNum>
-  <w:abstractNum w:abstractNumId="7" w15:restartNumberingAfterBreak="0">
+  <w:abstractNum w:abstractNumId="8" w15:restartNumberingAfterBreak="0">
     <w:nsid w:val="246E5A67"/>
     <w:multiLevelType w:val="multilevel"/>
     <w:tmpl w:val="F3FA45FE"/>
@@ -2840,7 +3800,7 @@
       </w:rPr>
     </w:lvl>
   </w:abstractNum>
-  <w:abstractNum w:abstractNumId="8" w15:restartNumberingAfterBreak="0">
+  <w:abstractNum w:abstractNumId="9" w15:restartNumberingAfterBreak="0">
     <w:nsid w:val="261B1FC6"/>
     <w:multiLevelType w:val="multilevel"/>
     <w:tmpl w:val="1809001F"/>
@@ -2926,7 +3886,7 @@
       </w:pPr>
     </w:lvl>
   </w:abstractNum>
-  <w:abstractNum w:abstractNumId="9" w15:restartNumberingAfterBreak="0">
+  <w:abstractNum w:abstractNumId="10" w15:restartNumberingAfterBreak="0">
     <w:nsid w:val="333C3FF4"/>
     <w:multiLevelType w:val="hybridMultilevel"/>
     <w:tmpl w:val="66261DD4"/>
@@ -3039,7 +3999,7 @@
       </w:rPr>
     </w:lvl>
   </w:abstractNum>
-  <w:abstractNum w:abstractNumId="10" w15:restartNumberingAfterBreak="0">
+  <w:abstractNum w:abstractNumId="11" w15:restartNumberingAfterBreak="0">
     <w:nsid w:val="34F8443E"/>
     <w:multiLevelType w:val="hybridMultilevel"/>
     <w:tmpl w:val="A09E66E6"/>
@@ -3152,7 +4112,7 @@
       </w:rPr>
     </w:lvl>
   </w:abstractNum>
-  <w:abstractNum w:abstractNumId="11" w15:restartNumberingAfterBreak="0">
+  <w:abstractNum w:abstractNumId="12" w15:restartNumberingAfterBreak="0">
     <w:nsid w:val="36C97185"/>
     <w:multiLevelType w:val="hybridMultilevel"/>
     <w:tmpl w:val="23A25F32"/>
@@ -3265,7 +4225,7 @@
       </w:rPr>
     </w:lvl>
   </w:abstractNum>
-  <w:abstractNum w:abstractNumId="12" w15:restartNumberingAfterBreak="0">
+  <w:abstractNum w:abstractNumId="13" w15:restartNumberingAfterBreak="0">
     <w:nsid w:val="3EE93FD2"/>
     <w:multiLevelType w:val="hybridMultilevel"/>
     <w:tmpl w:val="2B0826FA"/>
@@ -3378,7 +4338,7 @@
       </w:rPr>
     </w:lvl>
   </w:abstractNum>
-  <w:abstractNum w:abstractNumId="13" w15:restartNumberingAfterBreak="0">
+  <w:abstractNum w:abstractNumId="14" w15:restartNumberingAfterBreak="0">
     <w:nsid w:val="3F416D92"/>
     <w:multiLevelType w:val="hybridMultilevel"/>
     <w:tmpl w:val="67407596"/>
@@ -3464,7 +4424,7 @@
       </w:pPr>
     </w:lvl>
   </w:abstractNum>
-  <w:abstractNum w:abstractNumId="14" w15:restartNumberingAfterBreak="0">
+  <w:abstractNum w:abstractNumId="15" w15:restartNumberingAfterBreak="0">
     <w:nsid w:val="46AA21C7"/>
     <w:multiLevelType w:val="hybridMultilevel"/>
     <w:tmpl w:val="1A301B66"/>
@@ -3577,7 +4537,7 @@
       </w:rPr>
     </w:lvl>
   </w:abstractNum>
-  <w:abstractNum w:abstractNumId="15" w15:restartNumberingAfterBreak="0">
+  <w:abstractNum w:abstractNumId="16" w15:restartNumberingAfterBreak="0">
     <w:nsid w:val="49910352"/>
     <w:multiLevelType w:val="hybridMultilevel"/>
     <w:tmpl w:val="22F8E7E4"/>
@@ -3690,7 +4650,7 @@
       </w:rPr>
     </w:lvl>
   </w:abstractNum>
-  <w:abstractNum w:abstractNumId="16" w15:restartNumberingAfterBreak="0">
+  <w:abstractNum w:abstractNumId="17" w15:restartNumberingAfterBreak="0">
     <w:nsid w:val="4FE30F7A"/>
     <w:multiLevelType w:val="hybridMultilevel"/>
     <w:tmpl w:val="F9140B3C"/>
@@ -3803,7 +4763,7 @@
       </w:rPr>
     </w:lvl>
   </w:abstractNum>
-  <w:abstractNum w:abstractNumId="17" w15:restartNumberingAfterBreak="0">
+  <w:abstractNum w:abstractNumId="18" w15:restartNumberingAfterBreak="0">
     <w:nsid w:val="52496FFF"/>
     <w:multiLevelType w:val="multilevel"/>
     <w:tmpl w:val="1809001F"/>
@@ -3889,7 +4849,7 @@
       </w:pPr>
     </w:lvl>
   </w:abstractNum>
-  <w:abstractNum w:abstractNumId="18" w15:restartNumberingAfterBreak="0">
+  <w:abstractNum w:abstractNumId="19" w15:restartNumberingAfterBreak="0">
     <w:nsid w:val="53C628AC"/>
     <w:multiLevelType w:val="hybridMultilevel"/>
     <w:tmpl w:val="363892CC"/>
@@ -4002,7 +4962,7 @@
       </w:rPr>
     </w:lvl>
   </w:abstractNum>
-  <w:abstractNum w:abstractNumId="19" w15:restartNumberingAfterBreak="0">
+  <w:abstractNum w:abstractNumId="20" w15:restartNumberingAfterBreak="0">
     <w:nsid w:val="546C7129"/>
     <w:multiLevelType w:val="hybridMultilevel"/>
     <w:tmpl w:val="0152EE24"/>
@@ -4115,7 +5075,7 @@
       </w:rPr>
     </w:lvl>
   </w:abstractNum>
-  <w:abstractNum w:abstractNumId="20" w15:restartNumberingAfterBreak="0">
+  <w:abstractNum w:abstractNumId="21" w15:restartNumberingAfterBreak="0">
     <w:nsid w:val="55321E45"/>
     <w:multiLevelType w:val="multilevel"/>
     <w:tmpl w:val="1809001F"/>
@@ -4201,7 +5161,7 @@
       </w:pPr>
     </w:lvl>
   </w:abstractNum>
-  <w:abstractNum w:abstractNumId="21" w15:restartNumberingAfterBreak="0">
+  <w:abstractNum w:abstractNumId="22" w15:restartNumberingAfterBreak="0">
     <w:nsid w:val="579408AD"/>
     <w:multiLevelType w:val="multilevel"/>
     <w:tmpl w:val="F31E609A"/>
@@ -4332,7 +5292,7 @@
       </w:rPr>
     </w:lvl>
   </w:abstractNum>
-  <w:abstractNum w:abstractNumId="22" w15:restartNumberingAfterBreak="0">
+  <w:abstractNum w:abstractNumId="23" w15:restartNumberingAfterBreak="0">
     <w:nsid w:val="57F170F7"/>
     <w:multiLevelType w:val="multilevel"/>
     <w:tmpl w:val="21A05088"/>
@@ -4449,7 +5409,7 @@
       </w:pPr>
     </w:lvl>
   </w:abstractNum>
-  <w:abstractNum w:abstractNumId="23" w15:restartNumberingAfterBreak="0">
+  <w:abstractNum w:abstractNumId="24" w15:restartNumberingAfterBreak="0">
     <w:nsid w:val="59F129A5"/>
     <w:multiLevelType w:val="hybridMultilevel"/>
     <w:tmpl w:val="D460F650"/>
@@ -4562,7 +5522,7 @@
       </w:rPr>
     </w:lvl>
   </w:abstractNum>
-  <w:abstractNum w:abstractNumId="24" w15:restartNumberingAfterBreak="0">
+  <w:abstractNum w:abstractNumId="25" w15:restartNumberingAfterBreak="0">
     <w:nsid w:val="5A7511D5"/>
     <w:multiLevelType w:val="multilevel"/>
     <w:tmpl w:val="1809001F"/>
@@ -4648,7 +5608,7 @@
       </w:pPr>
     </w:lvl>
   </w:abstractNum>
-  <w:abstractNum w:abstractNumId="25" w15:restartNumberingAfterBreak="0">
+  <w:abstractNum w:abstractNumId="26" w15:restartNumberingAfterBreak="0">
     <w:nsid w:val="5D1A7D71"/>
     <w:multiLevelType w:val="hybridMultilevel"/>
     <w:tmpl w:val="50006868"/>
@@ -4761,7 +5721,7 @@
       </w:rPr>
     </w:lvl>
   </w:abstractNum>
-  <w:abstractNum w:abstractNumId="26" w15:restartNumberingAfterBreak="0">
+  <w:abstractNum w:abstractNumId="27" w15:restartNumberingAfterBreak="0">
     <w:nsid w:val="5D69425C"/>
     <w:multiLevelType w:val="hybridMultilevel"/>
     <w:tmpl w:val="E8B4E69A"/>
@@ -4874,7 +5834,7 @@
       </w:rPr>
     </w:lvl>
   </w:abstractNum>
-  <w:abstractNum w:abstractNumId="27" w15:restartNumberingAfterBreak="0">
+  <w:abstractNum w:abstractNumId="28" w15:restartNumberingAfterBreak="0">
     <w:nsid w:val="64460F23"/>
     <w:multiLevelType w:val="hybridMultilevel"/>
     <w:tmpl w:val="CE926AE4"/>
@@ -4987,7 +5947,7 @@
       </w:rPr>
     </w:lvl>
   </w:abstractNum>
-  <w:abstractNum w:abstractNumId="28" w15:restartNumberingAfterBreak="0">
+  <w:abstractNum w:abstractNumId="29" w15:restartNumberingAfterBreak="0">
     <w:nsid w:val="690E7A8F"/>
     <w:multiLevelType w:val="multilevel"/>
     <w:tmpl w:val="1809001F"/>
@@ -5073,7 +6033,7 @@
       </w:pPr>
     </w:lvl>
   </w:abstractNum>
-  <w:abstractNum w:abstractNumId="29" w15:restartNumberingAfterBreak="0">
+  <w:abstractNum w:abstractNumId="30" w15:restartNumberingAfterBreak="0">
     <w:nsid w:val="69400BEF"/>
     <w:multiLevelType w:val="hybridMultilevel"/>
     <w:tmpl w:val="0A4AF830"/>
@@ -5186,7 +6146,7 @@
       </w:rPr>
     </w:lvl>
   </w:abstractNum>
-  <w:abstractNum w:abstractNumId="30" w15:restartNumberingAfterBreak="0">
+  <w:abstractNum w:abstractNumId="31" w15:restartNumberingAfterBreak="0">
     <w:nsid w:val="7220799A"/>
     <w:multiLevelType w:val="hybridMultilevel"/>
     <w:tmpl w:val="06F2E9A6"/>
@@ -5299,7 +6259,7 @@
       </w:rPr>
     </w:lvl>
   </w:abstractNum>
-  <w:abstractNum w:abstractNumId="31" w15:restartNumberingAfterBreak="0">
+  <w:abstractNum w:abstractNumId="32" w15:restartNumberingAfterBreak="0">
     <w:nsid w:val="72823CFE"/>
     <w:multiLevelType w:val="hybridMultilevel"/>
     <w:tmpl w:val="5502C6D4"/>
@@ -5412,7 +6372,7 @@
       </w:rPr>
     </w:lvl>
   </w:abstractNum>
-  <w:abstractNum w:abstractNumId="32" w15:restartNumberingAfterBreak="0">
+  <w:abstractNum w:abstractNumId="33" w15:restartNumberingAfterBreak="0">
     <w:nsid w:val="78035CED"/>
     <w:multiLevelType w:val="multilevel"/>
     <w:tmpl w:val="1809001F"/>
@@ -5498,7 +6458,120 @@
       </w:pPr>
     </w:lvl>
   </w:abstractNum>
-  <w:abstractNum w:abstractNumId="33" w15:restartNumberingAfterBreak="0">
+  <w:abstractNum w:abstractNumId="34" w15:restartNumberingAfterBreak="0">
+    <w:nsid w:val="79EC2974"/>
+    <w:multiLevelType w:val="hybridMultilevel"/>
+    <w:tmpl w:val="ECBC9198"/>
+    <w:lvl w:ilvl="0" w:tplc="18090001">
+      <w:start w:val="1"/>
+      <w:numFmt w:val="bullet"/>
+      <w:lvlText w:val=""/>
+      <w:lvlJc w:val="left"/>
+      <w:pPr>
+        <w:ind w:left="720" w:hanging="360"/>
+      </w:pPr>
+      <w:rPr>
+        <w:rFonts w:ascii="Symbol" w:hAnsi="Symbol" w:hint="default"/>
+      </w:rPr>
+    </w:lvl>
+    <w:lvl w:ilvl="1" w:tplc="18090003" w:tentative="1">
+      <w:start w:val="1"/>
+      <w:numFmt w:val="bullet"/>
+      <w:lvlText w:val="o"/>
+      <w:lvlJc w:val="left"/>
+      <w:pPr>
+        <w:ind w:left="1440" w:hanging="360"/>
+      </w:pPr>
+      <w:rPr>
+        <w:rFonts w:ascii="Courier New" w:hAnsi="Courier New" w:cs="Courier New" w:hint="default"/>
+      </w:rPr>
+    </w:lvl>
+    <w:lvl w:ilvl="2" w:tplc="18090005" w:tentative="1">
+      <w:start w:val="1"/>
+      <w:numFmt w:val="bullet"/>
+      <w:lvlText w:val=""/>
+      <w:lvlJc w:val="left"/>
+      <w:pPr>
+        <w:ind w:left="2160" w:hanging="360"/>
+      </w:pPr>
+      <w:rPr>
+        <w:rFonts w:ascii="Wingdings" w:hAnsi="Wingdings" w:hint="default"/>
+      </w:rPr>
+    </w:lvl>
+    <w:lvl w:ilvl="3" w:tplc="18090001" w:tentative="1">
+      <w:start w:val="1"/>
+      <w:numFmt w:val="bullet"/>
+      <w:lvlText w:val=""/>
+      <w:lvlJc w:val="left"/>
+      <w:pPr>
+        <w:ind w:left="2880" w:hanging="360"/>
+      </w:pPr>
+      <w:rPr>
+        <w:rFonts w:ascii="Symbol" w:hAnsi="Symbol" w:hint="default"/>
+      </w:rPr>
+    </w:lvl>
+    <w:lvl w:ilvl="4" w:tplc="18090003" w:tentative="1">
+      <w:start w:val="1"/>
+      <w:numFmt w:val="bullet"/>
+      <w:lvlText w:val="o"/>
+      <w:lvlJc w:val="left"/>
+      <w:pPr>
+        <w:ind w:left="3600" w:hanging="360"/>
+      </w:pPr>
+      <w:rPr>
+        <w:rFonts w:ascii="Courier New" w:hAnsi="Courier New" w:cs="Courier New" w:hint="default"/>
+      </w:rPr>
+    </w:lvl>
+    <w:lvl w:ilvl="5" w:tplc="18090005" w:tentative="1">
+      <w:start w:val="1"/>
+      <w:numFmt w:val="bullet"/>
+      <w:lvlText w:val=""/>
+      <w:lvlJc w:val="left"/>
+      <w:pPr>
+        <w:ind w:left="4320" w:hanging="360"/>
+      </w:pPr>
+      <w:rPr>
+        <w:rFonts w:ascii="Wingdings" w:hAnsi="Wingdings" w:hint="default"/>
+      </w:rPr>
+    </w:lvl>
+    <w:lvl w:ilvl="6" w:tplc="18090001" w:tentative="1">
+      <w:start w:val="1"/>
+      <w:numFmt w:val="bullet"/>
+      <w:lvlText w:val=""/>
+      <w:lvlJc w:val="left"/>
+      <w:pPr>
+        <w:ind w:left="5040" w:hanging="360"/>
+      </w:pPr>
+      <w:rPr>
+        <w:rFonts w:ascii="Symbol" w:hAnsi="Symbol" w:hint="default"/>
+      </w:rPr>
+    </w:lvl>
+    <w:lvl w:ilvl="7" w:tplc="18090003" w:tentative="1">
+      <w:start w:val="1"/>
+      <w:numFmt w:val="bullet"/>
+      <w:lvlText w:val="o"/>
+      <w:lvlJc w:val="left"/>
+      <w:pPr>
+        <w:ind w:left="5760" w:hanging="360"/>
+      </w:pPr>
+      <w:rPr>
+        <w:rFonts w:ascii="Courier New" w:hAnsi="Courier New" w:cs="Courier New" w:hint="default"/>
+      </w:rPr>
+    </w:lvl>
+    <w:lvl w:ilvl="8" w:tplc="18090005" w:tentative="1">
+      <w:start w:val="1"/>
+      <w:numFmt w:val="bullet"/>
+      <w:lvlText w:val=""/>
+      <w:lvlJc w:val="left"/>
+      <w:pPr>
+        <w:ind w:left="6480" w:hanging="360"/>
+      </w:pPr>
+      <w:rPr>
+        <w:rFonts w:ascii="Wingdings" w:hAnsi="Wingdings" w:hint="default"/>
+      </w:rPr>
+    </w:lvl>
+  </w:abstractNum>
+  <w:abstractNum w:abstractNumId="35" w15:restartNumberingAfterBreak="0">
     <w:nsid w:val="7DDC34E9"/>
     <w:multiLevelType w:val="hybridMultilevel"/>
     <w:tmpl w:val="2EB2CE92"/>
@@ -5611,7 +6684,7 @@
       </w:rPr>
     </w:lvl>
   </w:abstractNum>
-  <w:abstractNum w:abstractNumId="34" w15:restartNumberingAfterBreak="0">
+  <w:abstractNum w:abstractNumId="36" w15:restartNumberingAfterBreak="0">
     <w:nsid w:val="7F732544"/>
     <w:multiLevelType w:val="multilevel"/>
     <w:tmpl w:val="1809001F"/>
@@ -5698,16 +6771,16 @@
     </w:lvl>
   </w:abstractNum>
   <w:num w:numId="1" w16cid:durableId="1566448944">
-    <w:abstractNumId w:val="21"/>
+    <w:abstractNumId w:val="22"/>
   </w:num>
   <w:num w:numId="2" w16cid:durableId="726731096">
-    <w:abstractNumId w:val="13"/>
+    <w:abstractNumId w:val="14"/>
   </w:num>
   <w:num w:numId="3" w16cid:durableId="748772592">
-    <w:abstractNumId w:val="24"/>
+    <w:abstractNumId w:val="25"/>
   </w:num>
   <w:num w:numId="4" w16cid:durableId="1432045083">
-    <w:abstractNumId w:val="34"/>
+    <w:abstractNumId w:val="36"/>
   </w:num>
   <w:num w:numId="5" w16cid:durableId="766775330">
     <w:abstractNumId w:val="1"/>
@@ -5719,88 +6792,94 @@
     <w:abstractNumId w:val="0"/>
   </w:num>
   <w:num w:numId="8" w16cid:durableId="575289893">
-    <w:abstractNumId w:val="19"/>
+    <w:abstractNumId w:val="20"/>
   </w:num>
   <w:num w:numId="9" w16cid:durableId="345912781">
-    <w:abstractNumId w:val="22"/>
+    <w:abstractNumId w:val="23"/>
   </w:num>
   <w:num w:numId="10" w16cid:durableId="1709067025">
+    <w:abstractNumId w:val="28"/>
+  </w:num>
+  <w:num w:numId="11" w16cid:durableId="2137093159">
+    <w:abstractNumId w:val="29"/>
+  </w:num>
+  <w:num w:numId="12" w16cid:durableId="1877887686">
+    <w:abstractNumId w:val="21"/>
+  </w:num>
+  <w:num w:numId="13" w16cid:durableId="1885020310">
+    <w:abstractNumId w:val="33"/>
+  </w:num>
+  <w:num w:numId="14" w16cid:durableId="1391883960">
+    <w:abstractNumId w:val="11"/>
+  </w:num>
+  <w:num w:numId="15" w16cid:durableId="1753231587">
+    <w:abstractNumId w:val="8"/>
+  </w:num>
+  <w:num w:numId="16" w16cid:durableId="881019694">
     <w:abstractNumId w:val="27"/>
   </w:num>
-  <w:num w:numId="11" w16cid:durableId="2137093159">
-    <w:abstractNumId w:val="28"/>
+  <w:num w:numId="17" w16cid:durableId="1640695143">
+    <w:abstractNumId w:val="17"/>
   </w:num>
-  <w:num w:numId="12" w16cid:durableId="1877887686">
-    <w:abstractNumId w:val="20"/>
+  <w:num w:numId="18" w16cid:durableId="1225918329">
+    <w:abstractNumId w:val="30"/>
   </w:num>
-  <w:num w:numId="13" w16cid:durableId="1885020310">
+  <w:num w:numId="19" w16cid:durableId="881939927">
+    <w:abstractNumId w:val="35"/>
+  </w:num>
+  <w:num w:numId="20" w16cid:durableId="338385033">
     <w:abstractNumId w:val="32"/>
   </w:num>
-  <w:num w:numId="14" w16cid:durableId="1391883960">
+  <w:num w:numId="21" w16cid:durableId="1944025774">
     <w:abstractNumId w:val="10"/>
   </w:num>
-  <w:num w:numId="15" w16cid:durableId="1753231587">
-    <w:abstractNumId w:val="7"/>
-  </w:num>
-  <w:num w:numId="16" w16cid:durableId="881019694">
-    <w:abstractNumId w:val="26"/>
-  </w:num>
-  <w:num w:numId="17" w16cid:durableId="1640695143">
-    <w:abstractNumId w:val="16"/>
-  </w:num>
-  <w:num w:numId="18" w16cid:durableId="1225918329">
-    <w:abstractNumId w:val="29"/>
-  </w:num>
-  <w:num w:numId="19" w16cid:durableId="881939927">
-    <w:abstractNumId w:val="33"/>
-  </w:num>
-  <w:num w:numId="20" w16cid:durableId="338385033">
-    <w:abstractNumId w:val="31"/>
-  </w:num>
-  <w:num w:numId="21" w16cid:durableId="1944025774">
-    <w:abstractNumId w:val="9"/>
-  </w:num>
   <w:num w:numId="22" w16cid:durableId="55511983">
-    <w:abstractNumId w:val="23"/>
+    <w:abstractNumId w:val="24"/>
   </w:num>
   <w:num w:numId="23" w16cid:durableId="581567191">
     <w:abstractNumId w:val="2"/>
   </w:num>
   <w:num w:numId="24" w16cid:durableId="939214274">
+    <w:abstractNumId w:val="7"/>
+  </w:num>
+  <w:num w:numId="25" w16cid:durableId="262568903">
+    <w:abstractNumId w:val="16"/>
+  </w:num>
+  <w:num w:numId="26" w16cid:durableId="813720276">
+    <w:abstractNumId w:val="12"/>
+  </w:num>
+  <w:num w:numId="27" w16cid:durableId="917790046">
+    <w:abstractNumId w:val="5"/>
+  </w:num>
+  <w:num w:numId="28" w16cid:durableId="568880916">
+    <w:abstractNumId w:val="19"/>
+  </w:num>
+  <w:num w:numId="29" w16cid:durableId="848715655">
     <w:abstractNumId w:val="6"/>
   </w:num>
-  <w:num w:numId="25" w16cid:durableId="262568903">
+  <w:num w:numId="30" w16cid:durableId="1503011717">
+    <w:abstractNumId w:val="18"/>
+  </w:num>
+  <w:num w:numId="31" w16cid:durableId="752777420">
+    <w:abstractNumId w:val="9"/>
+  </w:num>
+  <w:num w:numId="32" w16cid:durableId="560360517">
+    <w:abstractNumId w:val="26"/>
+  </w:num>
+  <w:num w:numId="33" w16cid:durableId="893733106">
+    <w:abstractNumId w:val="13"/>
+  </w:num>
+  <w:num w:numId="34" w16cid:durableId="1923097344">
+    <w:abstractNumId w:val="31"/>
+  </w:num>
+  <w:num w:numId="35" w16cid:durableId="589893110">
     <w:abstractNumId w:val="15"/>
   </w:num>
-  <w:num w:numId="26" w16cid:durableId="813720276">
-    <w:abstractNumId w:val="11"/>
+  <w:num w:numId="36" w16cid:durableId="1633704872">
+    <w:abstractNumId w:val="34"/>
   </w:num>
-  <w:num w:numId="27" w16cid:durableId="917790046">
+  <w:num w:numId="37" w16cid:durableId="1408258917">
     <w:abstractNumId w:val="4"/>
-  </w:num>
-  <w:num w:numId="28" w16cid:durableId="568880916">
-    <w:abstractNumId w:val="18"/>
-  </w:num>
-  <w:num w:numId="29" w16cid:durableId="848715655">
-    <w:abstractNumId w:val="5"/>
-  </w:num>
-  <w:num w:numId="30" w16cid:durableId="1503011717">
-    <w:abstractNumId w:val="17"/>
-  </w:num>
-  <w:num w:numId="31" w16cid:durableId="752777420">
-    <w:abstractNumId w:val="8"/>
-  </w:num>
-  <w:num w:numId="32" w16cid:durableId="560360517">
-    <w:abstractNumId w:val="25"/>
-  </w:num>
-  <w:num w:numId="33" w16cid:durableId="893733106">
-    <w:abstractNumId w:val="12"/>
-  </w:num>
-  <w:num w:numId="34" w16cid:durableId="1923097344">
-    <w:abstractNumId w:val="30"/>
-  </w:num>
-  <w:num w:numId="35" w16cid:durableId="589893110">
-    <w:abstractNumId w:val="14"/>
   </w:num>
 </w:numbering>
 </file>
@@ -6560,6 +7639,255 @@
       <w:lang w:eastAsia="en-US"/>
     </w:rPr>
   </w:style>
+  <w:style w:type="table" w:styleId="PlainTable3">
+    <w:name w:val="Plain Table 3"/>
+    <w:basedOn w:val="TableNormal"/>
+    <w:uiPriority w:val="43"/>
+    <w:rsid w:val="00835C0F"/>
+    <w:pPr>
+      <w:spacing w:after="0"/>
+    </w:pPr>
+    <w:tblPr>
+      <w:tblStyleRowBandSize w:val="1"/>
+      <w:tblStyleColBandSize w:val="1"/>
+    </w:tblPr>
+    <w:tblStylePr w:type="firstRow">
+      <w:rPr>
+        <w:b/>
+        <w:bCs/>
+        <w:caps/>
+      </w:rPr>
+      <w:tblPr/>
+      <w:tcPr>
+        <w:tcBorders>
+          <w:bottom w:val="single" w:sz="4" w:space="0" w:color="7F7F7F" w:themeColor="text1" w:themeTint="80"/>
+        </w:tcBorders>
+      </w:tcPr>
+    </w:tblStylePr>
+    <w:tblStylePr w:type="lastRow">
+      <w:rPr>
+        <w:b/>
+        <w:bCs/>
+        <w:caps/>
+      </w:rPr>
+      <w:tblPr/>
+      <w:tcPr>
+        <w:tcBorders>
+          <w:top w:val="nil"/>
+        </w:tcBorders>
+      </w:tcPr>
+    </w:tblStylePr>
+    <w:tblStylePr w:type="firstCol">
+      <w:rPr>
+        <w:b/>
+        <w:bCs/>
+        <w:caps/>
+      </w:rPr>
+      <w:tblPr/>
+      <w:tcPr>
+        <w:tcBorders>
+          <w:right w:val="single" w:sz="4" w:space="0" w:color="7F7F7F" w:themeColor="text1" w:themeTint="80"/>
+        </w:tcBorders>
+      </w:tcPr>
+    </w:tblStylePr>
+    <w:tblStylePr w:type="lastCol">
+      <w:rPr>
+        <w:b/>
+        <w:bCs/>
+        <w:caps/>
+      </w:rPr>
+      <w:tblPr/>
+      <w:tcPr>
+        <w:tcBorders>
+          <w:left w:val="nil"/>
+        </w:tcBorders>
+      </w:tcPr>
+    </w:tblStylePr>
+    <w:tblStylePr w:type="band1Vert">
+      <w:tblPr/>
+      <w:tcPr>
+        <w:shd w:val="clear" w:color="auto" w:fill="F2F2F2" w:themeFill="background1" w:themeFillShade="F2"/>
+      </w:tcPr>
+    </w:tblStylePr>
+    <w:tblStylePr w:type="band1Horz">
+      <w:tblPr/>
+      <w:tcPr>
+        <w:shd w:val="clear" w:color="auto" w:fill="F2F2F2" w:themeFill="background1" w:themeFillShade="F2"/>
+      </w:tcPr>
+    </w:tblStylePr>
+    <w:tblStylePr w:type="neCell">
+      <w:tblPr/>
+      <w:tcPr>
+        <w:tcBorders>
+          <w:left w:val="nil"/>
+        </w:tcBorders>
+      </w:tcPr>
+    </w:tblStylePr>
+    <w:tblStylePr w:type="nwCell">
+      <w:tblPr/>
+      <w:tcPr>
+        <w:tcBorders>
+          <w:right w:val="nil"/>
+        </w:tcBorders>
+      </w:tcPr>
+    </w:tblStylePr>
+  </w:style>
+  <w:style w:type="paragraph" w:styleId="NoSpacing">
+    <w:name w:val="No Spacing"/>
+    <w:uiPriority w:val="1"/>
+    <w:qFormat/>
+    <w:rsid w:val="00835C0F"/>
+    <w:pPr>
+      <w:overflowPunct w:val="0"/>
+      <w:autoSpaceDE w:val="0"/>
+      <w:autoSpaceDN w:val="0"/>
+      <w:adjustRightInd w:val="0"/>
+      <w:spacing w:after="0"/>
+      <w:textAlignment w:val="baseline"/>
+    </w:pPr>
+    <w:rPr>
+      <w:lang w:eastAsia="en-US"/>
+    </w:rPr>
+  </w:style>
+  <w:style w:type="table" w:styleId="TableGrid">
+    <w:name w:val="Table Grid"/>
+    <w:basedOn w:val="TableNormal"/>
+    <w:uiPriority w:val="39"/>
+    <w:rsid w:val="00835C0F"/>
+    <w:pPr>
+      <w:spacing w:after="0"/>
+    </w:pPr>
+    <w:tblPr>
+      <w:tblBorders>
+        <w:top w:val="single" w:sz="4" w:space="0" w:color="auto"/>
+        <w:left w:val="single" w:sz="4" w:space="0" w:color="auto"/>
+        <w:bottom w:val="single" w:sz="4" w:space="0" w:color="auto"/>
+        <w:right w:val="single" w:sz="4" w:space="0" w:color="auto"/>
+        <w:insideH w:val="single" w:sz="4" w:space="0" w:color="auto"/>
+        <w:insideV w:val="single" w:sz="4" w:space="0" w:color="auto"/>
+      </w:tblBorders>
+    </w:tblPr>
+  </w:style>
+  <w:style w:type="table" w:styleId="PlainTable5">
+    <w:name w:val="Plain Table 5"/>
+    <w:basedOn w:val="TableNormal"/>
+    <w:uiPriority w:val="45"/>
+    <w:rsid w:val="00DE1D10"/>
+    <w:pPr>
+      <w:spacing w:after="0"/>
+    </w:pPr>
+    <w:tblPr>
+      <w:tblStyleRowBandSize w:val="1"/>
+      <w:tblStyleColBandSize w:val="1"/>
+    </w:tblPr>
+    <w:tblStylePr w:type="firstRow">
+      <w:rPr>
+        <w:rFonts w:asciiTheme="majorHAnsi" w:eastAsiaTheme="majorEastAsia" w:hAnsiTheme="majorHAnsi" w:cstheme="majorBidi"/>
+        <w:i/>
+        <w:iCs/>
+        <w:sz w:val="26"/>
+      </w:rPr>
+      <w:tblPr/>
+      <w:tcPr>
+        <w:tcBorders>
+          <w:bottom w:val="single" w:sz="4" w:space="0" w:color="7F7F7F" w:themeColor="text1" w:themeTint="80"/>
+        </w:tcBorders>
+        <w:shd w:val="clear" w:color="auto" w:fill="FFFFFF" w:themeFill="background1"/>
+      </w:tcPr>
+    </w:tblStylePr>
+    <w:tblStylePr w:type="lastRow">
+      <w:rPr>
+        <w:rFonts w:asciiTheme="majorHAnsi" w:eastAsiaTheme="majorEastAsia" w:hAnsiTheme="majorHAnsi" w:cstheme="majorBidi"/>
+        <w:i/>
+        <w:iCs/>
+        <w:sz w:val="26"/>
+      </w:rPr>
+      <w:tblPr/>
+      <w:tcPr>
+        <w:tcBorders>
+          <w:top w:val="single" w:sz="4" w:space="0" w:color="7F7F7F" w:themeColor="text1" w:themeTint="80"/>
+        </w:tcBorders>
+        <w:shd w:val="clear" w:color="auto" w:fill="FFFFFF" w:themeFill="background1"/>
+      </w:tcPr>
+    </w:tblStylePr>
+    <w:tblStylePr w:type="firstCol">
+      <w:pPr>
+        <w:jc w:val="right"/>
+      </w:pPr>
+      <w:rPr>
+        <w:rFonts w:asciiTheme="majorHAnsi" w:eastAsiaTheme="majorEastAsia" w:hAnsiTheme="majorHAnsi" w:cstheme="majorBidi"/>
+        <w:i/>
+        <w:iCs/>
+        <w:sz w:val="26"/>
+      </w:rPr>
+      <w:tblPr/>
+      <w:tcPr>
+        <w:tcBorders>
+          <w:right w:val="single" w:sz="4" w:space="0" w:color="7F7F7F" w:themeColor="text1" w:themeTint="80"/>
+        </w:tcBorders>
+        <w:shd w:val="clear" w:color="auto" w:fill="FFFFFF" w:themeFill="background1"/>
+      </w:tcPr>
+    </w:tblStylePr>
+    <w:tblStylePr w:type="lastCol">
+      <w:rPr>
+        <w:rFonts w:asciiTheme="majorHAnsi" w:eastAsiaTheme="majorEastAsia" w:hAnsiTheme="majorHAnsi" w:cstheme="majorBidi"/>
+        <w:i/>
+        <w:iCs/>
+        <w:sz w:val="26"/>
+      </w:rPr>
+      <w:tblPr/>
+      <w:tcPr>
+        <w:tcBorders>
+          <w:left w:val="single" w:sz="4" w:space="0" w:color="7F7F7F" w:themeColor="text1" w:themeTint="80"/>
+        </w:tcBorders>
+        <w:shd w:val="clear" w:color="auto" w:fill="FFFFFF" w:themeFill="background1"/>
+      </w:tcPr>
+    </w:tblStylePr>
+    <w:tblStylePr w:type="band1Vert">
+      <w:tblPr/>
+      <w:tcPr>
+        <w:shd w:val="clear" w:color="auto" w:fill="F2F2F2" w:themeFill="background1" w:themeFillShade="F2"/>
+      </w:tcPr>
+    </w:tblStylePr>
+    <w:tblStylePr w:type="band1Horz">
+      <w:tblPr/>
+      <w:tcPr>
+        <w:shd w:val="clear" w:color="auto" w:fill="F2F2F2" w:themeFill="background1" w:themeFillShade="F2"/>
+      </w:tcPr>
+    </w:tblStylePr>
+    <w:tblStylePr w:type="neCell">
+      <w:tblPr/>
+      <w:tcPr>
+        <w:tcBorders>
+          <w:left w:val="nil"/>
+        </w:tcBorders>
+      </w:tcPr>
+    </w:tblStylePr>
+    <w:tblStylePr w:type="nwCell">
+      <w:tblPr/>
+      <w:tcPr>
+        <w:tcBorders>
+          <w:right w:val="nil"/>
+        </w:tcBorders>
+      </w:tcPr>
+    </w:tblStylePr>
+    <w:tblStylePr w:type="seCell">
+      <w:tblPr/>
+      <w:tcPr>
+        <w:tcBorders>
+          <w:left w:val="nil"/>
+        </w:tcBorders>
+      </w:tcPr>
+    </w:tblStylePr>
+    <w:tblStylePr w:type="swCell">
+      <w:tblPr/>
+      <w:tcPr>
+        <w:tcBorders>
+          <w:right w:val="nil"/>
+        </w:tcBorders>
+      </w:tcPr>
+    </w:tblStylePr>
+  </w:style>
 </w:styles>
 </file>
 

</xml_diff>

<commit_message>
EDA section - work on standarising the dataframe
Work on the dataframe - rename / drop / merge columns etc.
</commit_message>
<xml_diff>
--- a/01 - CA Report 2 - Organic Farming in Ireland.docx
+++ b/01 - CA Report 2 - Organic Farming in Ireland.docx
@@ -740,6 +740,11 @@
     </w:p>
     <w:p>
       <w:pPr>
+        <w:ind w:left="426"/>
+      </w:pPr>
+    </w:p>
+    <w:p>
+      <w:pPr>
         <w:pStyle w:val="Heading3"/>
         <w:ind w:left="426"/>
       </w:pPr>
@@ -818,11 +823,6 @@
       <w:r>
         <w:t>countries in the European Community.</w:t>
       </w:r>
-    </w:p>
-    <w:p>
-      <w:pPr>
-        <w:ind w:left="426"/>
-      </w:pPr>
     </w:p>
     <w:p>
       <w:pPr>
@@ -1586,13 +1586,7 @@
               <w:cnfStyle w:val="000000100000" w:firstRow="0" w:lastRow="0" w:firstColumn="0" w:lastColumn="0" w:oddVBand="0" w:evenVBand="0" w:oddHBand="1" w:evenHBand="0" w:firstRowFirstColumn="0" w:firstRowLastColumn="0" w:lastRowFirstColumn="0" w:lastRowLastColumn="0"/>
             </w:pPr>
             <w:r>
-              <w:t xml:space="preserve">Frequency of data input - </w:t>
-            </w:r>
-            <w:r>
-              <w:t>same value for all entrie</w:t>
-            </w:r>
-            <w:r>
-              <w:t>s</w:t>
+              <w:t>Frequency of data input - same value for all entries</w:t>
             </w:r>
           </w:p>
         </w:tc>
@@ -8187,28 +8181,28 @@
 </file>
 
 <file path=customXml/item1.xml><?xml version="1.0" encoding="utf-8"?>
-<b:Sources xmlns:b="http://schemas.openxmlformats.org/officeDocument/2006/bibliography" xmlns="http://schemas.openxmlformats.org/officeDocument/2006/bibliography" SelectedStyle="\HarvardAnglia2008OfficeOnline.xsl" StyleName="Harvard - Anglia" Version="2008"/>
-</file>
-
-<file path=customXml/item2.xml><?xml version="1.0" encoding="utf-8"?>
 <go:gDocsCustomXmlDataStorage xmlns:go="http://customooxmlschemas.google.com/" xmlns:r="http://schemas.openxmlformats.org/officeDocument/2006/relationships">
   <go:docsCustomData xmlns:go="http://customooxmlschemas.google.com/" roundtripDataSignature="AMtx7mhvhE1WSvTLC3boxjMHdo0oZiJPJg==">AMUW2mVPY4qn8Z8SfhcXxzB8/C1DnZnVqB02RxOosEZgD928Q9fwPp0gvnbmc4ULirCiic4OxYCvFasoT+rdbC5asXbW8tew6puXoB9rZt36iEGvDR8xjtg=</go:docsCustomData>
 </go:gDocsCustomXmlDataStorage>
 </file>
 
-<file path=customXml/itemProps1.xml><?xml version="1.0" encoding="utf-8"?>
-<ds:datastoreItem xmlns:ds="http://schemas.openxmlformats.org/officeDocument/2006/customXml" ds:itemID="{E79B5389-5443-4907-B28A-EB7574776A4E}">
-  <ds:schemaRefs>
-    <ds:schemaRef ds:uri="http://schemas.openxmlformats.org/officeDocument/2006/bibliography"/>
-  </ds:schemaRefs>
-</ds:datastoreItem>
+<file path=customXml/item2.xml><?xml version="1.0" encoding="utf-8"?>
+<b:Sources xmlns:b="http://schemas.openxmlformats.org/officeDocument/2006/bibliography" xmlns="http://schemas.openxmlformats.org/officeDocument/2006/bibliography" SelectedStyle="\HarvardAnglia2008OfficeOnline.xsl" StyleName="Harvard - Anglia" Version="2008"/>
 </file>
 
-<file path=customXml/itemProps2.xml><?xml version="1.0" encoding="utf-8"?>
+<file path=customXml/itemProps1.xml><?xml version="1.0" encoding="utf-8"?>
 <ds:datastoreItem xmlns:ds="http://schemas.openxmlformats.org/officeDocument/2006/customXml" ds:itemID="{11111111-1234-1234-1234-123412341234}">
   <ds:schemaRefs>
     <ds:schemaRef ds:uri="http://customooxmlschemas.google.com/"/>
     <ds:schemaRef ds:uri="http://schemas.openxmlformats.org/officeDocument/2006/relationships"/>
   </ds:schemaRefs>
 </ds:datastoreItem>
+</file>
+
+<file path=customXml/itemProps2.xml><?xml version="1.0" encoding="utf-8"?>
+<ds:datastoreItem xmlns:ds="http://schemas.openxmlformats.org/officeDocument/2006/customXml" ds:itemID="{E79B5389-5443-4907-B28A-EB7574776A4E}">
+  <ds:schemaRefs>
+    <ds:schemaRef ds:uri="http://schemas.openxmlformats.org/officeDocument/2006/bibliography"/>
+  </ds:schemaRefs>
+</ds:datastoreItem>
 </file>
</xml_diff>

<commit_message>
Work on normalising data for statistical analysis
Update of EDA notebook, and start of Stats notebook .. update of stats section of report
</commit_message>
<xml_diff>
--- a/01 - CA Report 2 - Organic Farming in Ireland.docx
+++ b/01 - CA Report 2 - Organic Farming in Ireland.docx
@@ -173,25 +173,7 @@
           <w:sz w:val="28"/>
           <w:szCs w:val="28"/>
         </w:rPr>
-        <w:t xml:space="preserve">This analysis should also include forecasting, sentiment analysis and </w:t>
-      </w:r>
-      <w:proofErr w:type="gramStart"/>
-      <w:r>
-        <w:rPr>
-          <w:color w:val="FF0000"/>
-          <w:sz w:val="28"/>
-          <w:szCs w:val="28"/>
-        </w:rPr>
-        <w:t>evidence based</w:t>
-      </w:r>
-      <w:proofErr w:type="gramEnd"/>
-      <w:r>
-        <w:rPr>
-          <w:color w:val="FF0000"/>
-          <w:sz w:val="28"/>
-          <w:szCs w:val="28"/>
-        </w:rPr>
-        <w:t xml:space="preserve"> recommendations for the sector as well as a complete rationale of the entire process used to discover your findings. </w:t>
+        <w:t xml:space="preserve">This analysis should also include forecasting, sentiment analysis and evidence based recommendations for the sector as well as a complete rationale of the entire process used to discover your findings. </w:t>
       </w:r>
     </w:p>
     <w:p>
@@ -369,18 +351,10 @@
         <w:t>tool</w:t>
       </w:r>
       <w:r>
-        <w:t xml:space="preserve"> </w:t>
-      </w:r>
-      <w:proofErr w:type="gramStart"/>
-      <w:r>
-        <w:t>in order</w:t>
-      </w:r>
-      <w:r>
-        <w:t xml:space="preserve"> to</w:t>
-      </w:r>
-      <w:proofErr w:type="gramEnd"/>
-      <w:r>
-        <w:t xml:space="preserve"> structure the </w:t>
+        <w:t xml:space="preserve"> in order</w:t>
+      </w:r>
+      <w:r>
+        <w:t xml:space="preserve"> to structure the </w:t>
       </w:r>
       <w:r>
         <w:t>analysis</w:t>
@@ -1163,15 +1137,7 @@
         <w:t xml:space="preserve">beginning analysis is to explore the dataset.  In this instance, </w:t>
       </w:r>
       <w:r>
-        <w:t xml:space="preserve">commends such </w:t>
-      </w:r>
-      <w:proofErr w:type="gramStart"/>
-      <w:r>
-        <w:t>as .head</w:t>
-      </w:r>
-      <w:proofErr w:type="gramEnd"/>
-      <w:r>
-        <w:t xml:space="preserve">() and .shape() are used to see the structure of the dataframe.  </w:t>
+        <w:t xml:space="preserve">commends such as .head() and .shape() are used to see the structure of the dataframe.  </w:t>
       </w:r>
     </w:p>
     <w:p>
@@ -1196,18 +1162,13 @@
       </w:pPr>
       <w:r>
         <w:lastRenderedPageBreak/>
-        <w:t xml:space="preserve">The contents of the dataframe is reviewed </w:t>
-      </w:r>
-      <w:proofErr w:type="gramStart"/>
-      <w:r>
-        <w:t>using .</w:t>
+        <w:t>The contents of the dataframe is reviewed using .</w:t>
       </w:r>
       <w:proofErr w:type="spellStart"/>
       <w:r>
         <w:t>isnull</w:t>
       </w:r>
       <w:proofErr w:type="spellEnd"/>
-      <w:proofErr w:type="gramEnd"/>
       <w:r>
         <w:t>() to identify any empty rows</w:t>
       </w:r>
@@ -1225,31 +1186,21 @@
         <w:ind w:left="426"/>
       </w:pPr>
       <w:r>
-        <w:t xml:space="preserve">The unique values in each column is identified using </w:t>
-      </w:r>
-      <w:proofErr w:type="gramStart"/>
-      <w:r>
-        <w:t>the .</w:t>
+        <w:t>The unique values in each column is identified using the .</w:t>
       </w:r>
       <w:proofErr w:type="spellStart"/>
       <w:r>
         <w:t>nuique</w:t>
       </w:r>
       <w:proofErr w:type="spellEnd"/>
-      <w:proofErr w:type="gramEnd"/>
-      <w:r>
-        <w:t xml:space="preserve">() function.  </w:t>
-      </w:r>
-      <w:proofErr w:type="gramStart"/>
-      <w:r>
-        <w:t>The .</w:t>
+      <w:r>
+        <w:t>() function.  The .</w:t>
       </w:r>
       <w:proofErr w:type="spellStart"/>
       <w:r>
         <w:t>groupby</w:t>
       </w:r>
       <w:proofErr w:type="spellEnd"/>
-      <w:proofErr w:type="gramEnd"/>
       <w:r>
         <w:t xml:space="preserve">() function helps to show the number of groups withing the </w:t>
       </w:r>
@@ -1678,6 +1629,7 @@
                 <w:ilvl w:val="0"/>
                 <w:numId w:val="37"/>
               </w:numPr>
+              <w:jc w:val="left"/>
               <w:cnfStyle w:val="000000000000" w:firstRow="0" w:lastRow="0" w:firstColumn="0" w:lastColumn="0" w:oddVBand="0" w:evenVBand="0" w:oddHBand="0" w:evenHBand="0" w:firstRowFirstColumn="0" w:firstRowLastColumn="0" w:lastRowFirstColumn="0" w:lastRowLastColumn="0"/>
             </w:pPr>
             <w:r>
@@ -1691,6 +1643,7 @@
                 <w:ilvl w:val="0"/>
                 <w:numId w:val="37"/>
               </w:numPr>
+              <w:jc w:val="left"/>
               <w:cnfStyle w:val="000000000000" w:firstRow="0" w:lastRow="0" w:firstColumn="0" w:lastColumn="0" w:oddVBand="0" w:evenVBand="0" w:oddHBand="0" w:evenHBand="0" w:firstRowFirstColumn="0" w:firstRowLastColumn="0" w:lastRowFirstColumn="0" w:lastRowLastColumn="0"/>
             </w:pPr>
             <w:r>
@@ -1709,7 +1662,7 @@
               <w:cnfStyle w:val="000000000000" w:firstRow="0" w:lastRow="0" w:firstColumn="0" w:lastColumn="0" w:oddVBand="0" w:evenVBand="0" w:oddHBand="0" w:evenHBand="0" w:firstRowFirstColumn="0" w:firstRowLastColumn="0" w:lastRowFirstColumn="0" w:lastRowLastColumn="0"/>
             </w:pPr>
             <w:r>
-              <w:t>Use one-hot, melt or another form of categorical variable analysis to allow for data analysis</w:t>
+              <w:t xml:space="preserve">Use one-hot, melt or another form of categorical variable analysis </w:t>
             </w:r>
           </w:p>
         </w:tc>
@@ -8181,28 +8134,28 @@
 </file>
 
 <file path=customXml/item1.xml><?xml version="1.0" encoding="utf-8"?>
+<b:Sources xmlns:b="http://schemas.openxmlformats.org/officeDocument/2006/bibliography" xmlns="http://schemas.openxmlformats.org/officeDocument/2006/bibliography" SelectedStyle="\HarvardAnglia2008OfficeOnline.xsl" StyleName="Harvard - Anglia" Version="2008"/>
+</file>
+
+<file path=customXml/item2.xml><?xml version="1.0" encoding="utf-8"?>
 <go:gDocsCustomXmlDataStorage xmlns:go="http://customooxmlschemas.google.com/" xmlns:r="http://schemas.openxmlformats.org/officeDocument/2006/relationships">
   <go:docsCustomData xmlns:go="http://customooxmlschemas.google.com/" roundtripDataSignature="AMtx7mhvhE1WSvTLC3boxjMHdo0oZiJPJg==">AMUW2mVPY4qn8Z8SfhcXxzB8/C1DnZnVqB02RxOosEZgD928Q9fwPp0gvnbmc4ULirCiic4OxYCvFasoT+rdbC5asXbW8tew6puXoB9rZt36iEGvDR8xjtg=</go:docsCustomData>
 </go:gDocsCustomXmlDataStorage>
 </file>
 
-<file path=customXml/item2.xml><?xml version="1.0" encoding="utf-8"?>
-<b:Sources xmlns:b="http://schemas.openxmlformats.org/officeDocument/2006/bibliography" xmlns="http://schemas.openxmlformats.org/officeDocument/2006/bibliography" SelectedStyle="\HarvardAnglia2008OfficeOnline.xsl" StyleName="Harvard - Anglia" Version="2008"/>
+<file path=customXml/itemProps1.xml><?xml version="1.0" encoding="utf-8"?>
+<ds:datastoreItem xmlns:ds="http://schemas.openxmlformats.org/officeDocument/2006/customXml" ds:itemID="{E79B5389-5443-4907-B28A-EB7574776A4E}">
+  <ds:schemaRefs>
+    <ds:schemaRef ds:uri="http://schemas.openxmlformats.org/officeDocument/2006/bibliography"/>
+  </ds:schemaRefs>
+</ds:datastoreItem>
 </file>
 
-<file path=customXml/itemProps1.xml><?xml version="1.0" encoding="utf-8"?>
+<file path=customXml/itemProps2.xml><?xml version="1.0" encoding="utf-8"?>
 <ds:datastoreItem xmlns:ds="http://schemas.openxmlformats.org/officeDocument/2006/customXml" ds:itemID="{11111111-1234-1234-1234-123412341234}">
   <ds:schemaRefs>
     <ds:schemaRef ds:uri="http://customooxmlschemas.google.com/"/>
     <ds:schemaRef ds:uri="http://schemas.openxmlformats.org/officeDocument/2006/relationships"/>
   </ds:schemaRefs>
 </ds:datastoreItem>
-</file>
-
-<file path=customXml/itemProps2.xml><?xml version="1.0" encoding="utf-8"?>
-<ds:datastoreItem xmlns:ds="http://schemas.openxmlformats.org/officeDocument/2006/customXml" ds:itemID="{E79B5389-5443-4907-B28A-EB7574776A4E}">
-  <ds:schemaRefs>
-    <ds:schemaRef ds:uri="http://schemas.openxmlformats.org/officeDocument/2006/bibliography"/>
-  </ds:schemaRefs>
-</ds:datastoreItem>
 </file>
</xml_diff>